<commit_message>
1.3 and 1.4 chapter
</commit_message>
<xml_diff>
--- a/LICENCJAT/licencjat.docx
+++ b/LICENCJAT/licencjat.docx
@@ -2578,7 +2578,22 @@
         <w:t>[1]</w:t>
       </w:r>
     </w:p>
-    <w:p/>
+    <w:p>
+      <w:pPr>
+        <w:pStyle w:val="Nagwek4"/>
+      </w:pPr>
+      <w:r>
+        <w:t xml:space="preserve">Zestawy danych zawierające </w:t>
+      </w:r>
+    </w:p>
+    <w:p>
+      <w:r>
+        <w:t>MNIST, EMIST, NIST</w:t>
+      </w:r>
+      <w:r>
+        <w:t>?</w:t>
+      </w:r>
+    </w:p>
     <w:p>
       <w:pPr>
         <w:rPr>
@@ -3643,7 +3658,7 @@
         <w:pStyle w:val="Nagwek2"/>
         <w:numPr>
           <w:ilvl w:val="1"/>
-          <w:numId w:val="12"/>
+          <w:numId w:val="5"/>
         </w:numPr>
       </w:pPr>
       <w:r>
@@ -3729,12 +3744,191 @@
         <w:ind w:firstLine="708"/>
       </w:pPr>
       <w:r>
-        <w:t>Model głębokiego uczenia może ulec przeuczeniu, czyli zbytniemu dopasowaniu do danych trenujących, co skutkuje słabymi wynikami na nowych danych. Aby zapobiec temu problemowi, konieczna jest odpowiednia liczba danych trenujących. Jednym ze sposobów na zwiększenie liczby danych jest zastosowanie augmentacji, czyli przekształcanie istniejących obrazów poprzez np. losowe zmiany rotacji lub jasności. Augmentacja jest łatwym sposobem na zwiększenie różnorodności danych trenujących i poprawę jakości modelu.</w:t>
+        <w:t>W sytuacji kiedy danych treningowych jest mało, m</w:t>
+      </w:r>
+      <w:r>
+        <w:t>odel głębokiego uczenia może ulec przeuczeniu, czyli zbytniemu dopasowaniu do danych trenujących</w:t>
+      </w:r>
+      <w:r>
+        <w:t>. Przeuczenie skutkuje</w:t>
+      </w:r>
+      <w:r>
+        <w:t xml:space="preserve"> </w:t>
+      </w:r>
+      <w:r>
+        <w:t>słabymi</w:t>
+      </w:r>
+      <w:r>
+        <w:t xml:space="preserve"> wynikami na nowych danych. Aby zapobiec temu problemowi, konieczna jest odpowiednia liczba danych trenujących</w:t>
+      </w:r>
+      <w:r>
+        <w:t>. Można to osiągnąć stosując augmentację, czyli</w:t>
+      </w:r>
+      <w:r>
+        <w:t xml:space="preserve"> przekształceni</w:t>
+      </w:r>
+      <w:r>
+        <w:t>a</w:t>
+      </w:r>
+      <w:r>
+        <w:t xml:space="preserve"> istniejących obrazów</w:t>
+      </w:r>
+      <w:r>
+        <w:t xml:space="preserve"> </w:t>
+      </w:r>
+      <w:r>
+        <w:t>za pomocą np. losow</w:t>
+      </w:r>
+      <w:r>
+        <w:t>ych</w:t>
+      </w:r>
+      <w:r>
+        <w:t xml:space="preserve"> zmian rotacji lub jasności.</w:t>
+      </w:r>
+      <w:r>
+        <w:t xml:space="preserve"> Na (rys. 1.1.) w pierwszym rzędzie przedstawiono obrazy cyfr w normalnym położeniu oraz w drugim rzędzie po zastosowaniu zmian rotacji o losowy kąt z zakresu</w:t>
+      </w:r>
+      <w:r>
+        <w:rPr>
+          <w:rStyle w:val="whyltd"/>
+        </w:rPr>
+        <w:t xml:space="preserve"> ± </w:t>
+      </w:r>
+      <w:r>
+        <w:t>30 stopni.</w:t>
+      </w:r>
+      <w:r>
+        <w:t xml:space="preserve"> </w:t>
+      </w:r>
+      <w:r>
+        <w:t>Augmentacja jest łatwym sposobem na zwiększenie różnorodności danych trenujących i poprawę jakości modelu.</w:t>
       </w:r>
     </w:p>
     <w:p>
       <w:pPr>
         <w:ind w:firstLine="708"/>
+        <w:jc w:val="center"/>
+      </w:pPr>
+      <w:r>
+        <w:t xml:space="preserve"> </w:t>
+      </w:r>
+      <w:r>
+        <w:rPr>
+          <w:noProof/>
+        </w:rPr>
+        <w:drawing>
+          <wp:inline distT="0" distB="0" distL="0" distR="0" wp14:anchorId="670BB14E" wp14:editId="469DF466">
+            <wp:extent cx="3162300" cy="1619343"/>
+            <wp:effectExtent l="0" t="0" r="0" b="0"/>
+            <wp:docPr id="3" name="Obraz 3" descr="Obraz zawierający tekst&#10;&#10;Opis wygenerowany automatycznie"/>
+            <wp:cNvGraphicFramePr>
+              <a:graphicFrameLocks xmlns:a="http://schemas.openxmlformats.org/drawingml/2006/main" noChangeAspect="1"/>
+            </wp:cNvGraphicFramePr>
+            <a:graphic xmlns:a="http://schemas.openxmlformats.org/drawingml/2006/main">
+              <a:graphicData uri="http://schemas.openxmlformats.org/drawingml/2006/picture">
+                <pic:pic xmlns:pic="http://schemas.openxmlformats.org/drawingml/2006/picture">
+                  <pic:nvPicPr>
+                    <pic:cNvPr id="3" name="Obraz 3" descr="Obraz zawierający tekst&#10;&#10;Opis wygenerowany automatycznie"/>
+                    <pic:cNvPicPr>
+                      <a:picLocks noChangeAspect="1" noChangeArrowheads="1"/>
+                    </pic:cNvPicPr>
+                  </pic:nvPicPr>
+                  <pic:blipFill rotWithShape="1">
+                    <a:blip r:embed="rId14" cstate="print">
+                      <a:extLst>
+                        <a:ext uri="{28A0092B-C50C-407E-A947-70E740481C1C}">
+                          <a14:useLocalDpi xmlns:a14="http://schemas.microsoft.com/office/drawing/2010/main" val="0"/>
+                        </a:ext>
+                      </a:extLst>
+                    </a:blip>
+                    <a:srcRect l="8730" t="7847" r="9127" b="11646"/>
+                    <a:stretch/>
+                  </pic:blipFill>
+                  <pic:spPr bwMode="auto">
+                    <a:xfrm>
+                      <a:off x="0" y="0"/>
+                      <a:ext cx="3179529" cy="1628166"/>
+                    </a:xfrm>
+                    <a:prstGeom prst="rect">
+                      <a:avLst/>
+                    </a:prstGeom>
+                    <a:noFill/>
+                    <a:ln>
+                      <a:noFill/>
+                    </a:ln>
+                    <a:extLst>
+                      <a:ext uri="{53640926-AAD7-44D8-BBD7-CCE9431645EC}">
+                        <a14:shadowObscured xmlns:a14="http://schemas.microsoft.com/office/drawing/2010/main"/>
+                      </a:ext>
+                    </a:extLst>
+                  </pic:spPr>
+                </pic:pic>
+              </a:graphicData>
+            </a:graphic>
+          </wp:inline>
+        </w:drawing>
+      </w:r>
+    </w:p>
+    <w:p>
+      <w:pPr>
+        <w:pStyle w:val="Legenda"/>
+        <w:jc w:val="center"/>
+      </w:pPr>
+      <w:r>
+        <w:t xml:space="preserve">Rysunek </w:t>
+      </w:r>
+      <w:r>
+        <w:fldChar w:fldCharType="begin"/>
+      </w:r>
+      <w:r>
+        <w:instrText xml:space="preserve"> STYLEREF 1 \s </w:instrText>
+      </w:r>
+      <w:r>
+        <w:fldChar w:fldCharType="separate"/>
+      </w:r>
+      <w:r>
+        <w:rPr>
+          <w:noProof/>
+        </w:rPr>
+        <w:t>1</w:t>
+      </w:r>
+      <w:r>
+        <w:rPr>
+          <w:noProof/>
+        </w:rPr>
+        <w:fldChar w:fldCharType="end"/>
+      </w:r>
+      <w:r>
+        <w:t>.</w:t>
+      </w:r>
+      <w:r>
+        <w:fldChar w:fldCharType="begin"/>
+      </w:r>
+      <w:r>
+        <w:instrText xml:space="preserve"> SEQ Rysunek \* ARABIC \s 1 </w:instrText>
+      </w:r>
+      <w:r>
+        <w:fldChar w:fldCharType="separate"/>
+      </w:r>
+      <w:r>
+        <w:rPr>
+          <w:noProof/>
+        </w:rPr>
+        <w:t>1</w:t>
+      </w:r>
+      <w:r>
+        <w:rPr>
+          <w:noProof/>
+        </w:rPr>
+        <w:fldChar w:fldCharType="end"/>
+      </w:r>
+      <w:r>
+        <w:t xml:space="preserve"> Obrót obrazów</w:t>
+      </w:r>
+    </w:p>
+    <w:p>
+      <w:pPr>
+        <w:ind w:firstLine="708"/>
       </w:pPr>
       <w:r>
         <w:t>Te same zabiegi przetwarzania danych mogą być stosowane zarówno w ramach wstępnego przetwarzania danych, jak i augmentacji. Jednakże, wstępne przetwarzanie danych jest stosowane zarówno na danych treningowych, jak i testowych, podczas gdy augmentacja jest stosowana wyłącznie na danych treningowych</w:t>
@@ -3748,13 +3942,20 @@
     </w:p>
     <w:p>
       <w:pPr>
+        <w:keepNext/>
         <w:ind w:firstLine="708"/>
+        <w:jc w:val="center"/>
       </w:pPr>
     </w:p>
     <w:p>
       <w:pPr>
         <w:ind w:firstLine="708"/>
       </w:pPr>
+    </w:p>
+    <w:p>
+      <w:pPr>
+        <w:ind w:firstLine="708"/>
+      </w:pPr>
       <w:r>
         <w:t>Co jeszcze:</w:t>
       </w:r>
@@ -3914,6 +4115,21 @@
       <w:bookmarkStart w:id="5" w:name="_Toc123635378"/>
       <w:r>
         <w:t>Co użyte w aplikacji</w:t>
+      </w:r>
+    </w:p>
+    <w:p>
+      <w:pPr>
+        <w:spacing w:line="259" w:lineRule="auto"/>
+        <w:jc w:val="left"/>
+        <w:rPr>
+          <w:rFonts w:eastAsiaTheme="majorEastAsia" w:cstheme="majorBidi"/>
+          <w:color w:val="2F5496" w:themeColor="accent1" w:themeShade="BF"/>
+          <w:sz w:val="26"/>
+          <w:szCs w:val="26"/>
+        </w:rPr>
+      </w:pPr>
+      <w:r>
+        <w:br w:type="page"/>
       </w:r>
     </w:p>
     <w:p>
@@ -3921,7 +4137,7 @@
         <w:pStyle w:val="Nagwek2"/>
         <w:numPr>
           <w:ilvl w:val="1"/>
-          <w:numId w:val="12"/>
+          <w:numId w:val="5"/>
         </w:numPr>
       </w:pPr>
       <w:r>
@@ -3931,7 +4147,372 @@
       <w:bookmarkEnd w:id="5"/>
     </w:p>
     <w:p>
-      <w:bookmarkStart w:id="6" w:name="_Toc123635379"/>
+      <w:pPr>
+        <w:ind w:firstLine="708"/>
+      </w:pPr>
+      <w:r>
+        <w:t xml:space="preserve">Podstawowym sposobem weryfikacji </w:t>
+      </w:r>
+      <w:r>
+        <w:t xml:space="preserve">modelu uczenia maszynowego </w:t>
+      </w:r>
+      <w:r>
+        <w:t xml:space="preserve">jest sprawdzenie </w:t>
+      </w:r>
+      <w:r>
+        <w:t xml:space="preserve">na jakim etapie </w:t>
+      </w:r>
+      <w:r>
+        <w:t xml:space="preserve">nauczenia </w:t>
+      </w:r>
+      <w:r>
+        <w:t>znajduje się</w:t>
+      </w:r>
+      <w:r>
+        <w:t>.</w:t>
+      </w:r>
+      <w:r>
+        <w:t xml:space="preserve"> </w:t>
+      </w:r>
+      <w:r>
+        <w:t xml:space="preserve"> Model pod wpływem czasu może być kolejno: niedouczony, wyuczony odpowiednio i przeuczony.</w:t>
+      </w:r>
+      <w:r>
+        <w:t xml:space="preserve"> </w:t>
+      </w:r>
+      <w:r>
+        <w:t xml:space="preserve">Jednak jeśli model jest źle skonstruowany </w:t>
+      </w:r>
+      <w:r>
+        <w:t xml:space="preserve">może </w:t>
+      </w:r>
+      <w:r>
+        <w:t>nie dochodzi</w:t>
+      </w:r>
+      <w:r>
+        <w:t>ć</w:t>
+      </w:r>
+      <w:r>
+        <w:t xml:space="preserve"> do późniejszych etapów. </w:t>
+      </w:r>
+    </w:p>
+    <w:p>
+      <w:pPr>
+        <w:ind w:firstLine="708"/>
+      </w:pPr>
+      <w:r>
+        <w:t>P</w:t>
+      </w:r>
+      <w:r>
+        <w:t>roblem n</w:t>
+      </w:r>
+      <w:r>
+        <w:t>iedouczeni</w:t>
+      </w:r>
+      <w:r>
+        <w:t xml:space="preserve">a </w:t>
+      </w:r>
+      <w:r>
+        <w:t>polega na tym, że hipotezy</w:t>
+      </w:r>
+      <w:r>
+        <w:t xml:space="preserve"> modelu</w:t>
+      </w:r>
+      <w:r>
+        <w:t xml:space="preserve"> są </w:t>
+      </w:r>
+      <w:r>
+        <w:t>złe i zbyt proste</w:t>
+      </w:r>
+      <w:r>
+        <w:t xml:space="preserve"> w porównaniu do złożoności danych</w:t>
+      </w:r>
+      <w:r>
+        <w:t>.</w:t>
+      </w:r>
+      <w:r>
+        <w:t xml:space="preserve"> </w:t>
+      </w:r>
+      <w:r>
+        <w:t xml:space="preserve">Przez to model nie opisuje wystarczająco danych. Natomiast przeuczenie polega </w:t>
+      </w:r>
+      <w:r>
+        <w:t>na zbytniej złożoności modelu i w konsekwencji zbyt dokładnym opisywaniu danych treningowych i problemami w dopasowaniu nowych elementów</w:t>
+      </w:r>
+      <w:r>
+        <w:t>[</w:t>
+      </w:r>
+      <w:r>
+        <w:t>7</w:t>
+      </w:r>
+      <w:r>
+        <w:t>]</w:t>
+      </w:r>
+      <w:r>
+        <w:t>.</w:t>
+      </w:r>
+    </w:p>
+    <w:p>
+      <w:pPr>
+        <w:ind w:firstLine="708"/>
+      </w:pPr>
+      <w:r>
+        <w:t xml:space="preserve">Dwa wykresy dokładności i </w:t>
+      </w:r>
+      <w:r>
+        <w:t>strat</w:t>
+      </w:r>
+      <w:r>
+        <w:t xml:space="preserve">, mogą dostarczyć informacji o stanie wyuczeniu modelu. Funkcja dokładności przedstawia poziom dokładności modelu w kolejnych epokach. Tak długo jak </w:t>
+      </w:r>
+      <w:r>
+        <w:t xml:space="preserve">te </w:t>
+      </w:r>
+      <w:r>
+        <w:t>krzywe dla danych uczących i testujących rosną model polepsza swoją skuteczność</w:t>
+      </w:r>
+      <w:r>
+        <w:t xml:space="preserve"> – model nie jest jeszcze wystarczająco wyuczony</w:t>
+      </w:r>
+      <w:r>
+        <w:t>.</w:t>
+      </w:r>
+      <w:r>
+        <w:t xml:space="preserve"> Kiedy </w:t>
+      </w:r>
+      <w:r>
+        <w:t xml:space="preserve">wykres stabilizuje się, nie rośnie tak gwałtownie mamy model odpowiednio wyuczony. </w:t>
+      </w:r>
+      <w:r>
+        <w:t xml:space="preserve">Jednak gdy </w:t>
+      </w:r>
+      <w:r>
+        <w:t>funkcja</w:t>
+      </w:r>
+      <w:r>
+        <w:t xml:space="preserve"> na zestawie danych testują</w:t>
+      </w:r>
+      <w:r>
+        <w:t>cyc</w:t>
+      </w:r>
+      <w:r>
+        <w:t>h</w:t>
+      </w:r>
+      <w:r>
+        <w:t xml:space="preserve"> </w:t>
+      </w:r>
+      <w:r>
+        <w:t>po pewnym czasie zacznie maleć – oznacza to, że model został przeuczony</w:t>
+      </w:r>
+      <w:r>
+        <w:t>. Celem jest maksymalizacja współczynnika dokładności i minimalizacja strat, błędu</w:t>
+      </w:r>
+      <w:r>
+        <w:t>[8].</w:t>
+      </w:r>
+    </w:p>
+    <w:p>
+      <w:pPr>
+        <w:keepNext/>
+        <w:ind w:firstLine="708"/>
+        <w:jc w:val="right"/>
+      </w:pPr>
+      <w:r>
+        <w:rPr>
+          <w:noProof/>
+        </w:rPr>
+        <w:drawing>
+          <wp:inline distT="0" distB="0" distL="0" distR="0" wp14:anchorId="15F1D928" wp14:editId="70B232A8">
+            <wp:extent cx="5402580" cy="2924810"/>
+            <wp:effectExtent l="0" t="0" r="7620" b="8890"/>
+            <wp:docPr id="6" name="Obraz 6"/>
+            <wp:cNvGraphicFramePr>
+              <a:graphicFrameLocks xmlns:a="http://schemas.openxmlformats.org/drawingml/2006/main" noChangeAspect="1"/>
+            </wp:cNvGraphicFramePr>
+            <a:graphic xmlns:a="http://schemas.openxmlformats.org/drawingml/2006/main">
+              <a:graphicData uri="http://schemas.openxmlformats.org/drawingml/2006/picture">
+                <pic:pic xmlns:pic="http://schemas.openxmlformats.org/drawingml/2006/picture">
+                  <pic:nvPicPr>
+                    <pic:cNvPr id="0" name="Picture 1"/>
+                    <pic:cNvPicPr>
+                      <a:picLocks noChangeAspect="1" noChangeArrowheads="1"/>
+                    </pic:cNvPicPr>
+                  </pic:nvPicPr>
+                  <pic:blipFill rotWithShape="1">
+                    <a:blip r:embed="rId15">
+                      <a:extLst>
+                        <a:ext uri="{28A0092B-C50C-407E-A947-70E740481C1C}">
+                          <a14:useLocalDpi xmlns:a14="http://schemas.microsoft.com/office/drawing/2010/main" val="0"/>
+                        </a:ext>
+                      </a:extLst>
+                    </a:blip>
+                    <a:srcRect r="4158"/>
+                    <a:stretch/>
+                  </pic:blipFill>
+                  <pic:spPr bwMode="auto">
+                    <a:xfrm>
+                      <a:off x="0" y="0"/>
+                      <a:ext cx="5402580" cy="2924810"/>
+                    </a:xfrm>
+                    <a:prstGeom prst="rect">
+                      <a:avLst/>
+                    </a:prstGeom>
+                    <a:noFill/>
+                    <a:ln>
+                      <a:noFill/>
+                    </a:ln>
+                    <a:extLst>
+                      <a:ext uri="{53640926-AAD7-44D8-BBD7-CCE9431645EC}">
+                        <a14:shadowObscured xmlns:a14="http://schemas.microsoft.com/office/drawing/2010/main"/>
+                      </a:ext>
+                    </a:extLst>
+                  </pic:spPr>
+                </pic:pic>
+              </a:graphicData>
+            </a:graphic>
+          </wp:inline>
+        </w:drawing>
+      </w:r>
+    </w:p>
+    <w:p>
+      <w:pPr>
+        <w:pStyle w:val="Legenda"/>
+        <w:jc w:val="center"/>
+      </w:pPr>
+      <w:r>
+        <w:t xml:space="preserve">Rysunek </w:t>
+      </w:r>
+      <w:r>
+        <w:fldChar w:fldCharType="begin"/>
+      </w:r>
+      <w:r>
+        <w:instrText xml:space="preserve"> STYLEREF 1 \s </w:instrText>
+      </w:r>
+      <w:r>
+        <w:fldChar w:fldCharType="separate"/>
+      </w:r>
+      <w:r>
+        <w:rPr>
+          <w:noProof/>
+        </w:rPr>
+        <w:t>1</w:t>
+      </w:r>
+      <w:r>
+        <w:rPr>
+          <w:noProof/>
+        </w:rPr>
+        <w:fldChar w:fldCharType="end"/>
+      </w:r>
+      <w:r>
+        <w:t>.</w:t>
+      </w:r>
+      <w:r>
+        <w:fldChar w:fldCharType="begin"/>
+      </w:r>
+      <w:r>
+        <w:instrText xml:space="preserve"> SEQ Rysunek \* ARABIC \s 1 </w:instrText>
+      </w:r>
+      <w:r>
+        <w:fldChar w:fldCharType="separate"/>
+      </w:r>
+      <w:r>
+        <w:rPr>
+          <w:noProof/>
+        </w:rPr>
+        <w:t>2</w:t>
+      </w:r>
+      <w:r>
+        <w:rPr>
+          <w:noProof/>
+        </w:rPr>
+        <w:fldChar w:fldCharType="end"/>
+      </w:r>
+      <w:r>
+        <w:t xml:space="preserve"> Funkcja dokładności i funkcja strat</w:t>
+      </w:r>
+    </w:p>
+    <w:p>
+      <w:pPr>
+        <w:jc w:val="right"/>
+      </w:pPr>
+    </w:p>
+    <w:p>
+      <w:pPr>
+        <w:ind w:firstLine="708"/>
+      </w:pPr>
+      <w:commentRangeStart w:id="6"/>
+      <w:commentRangeStart w:id="7"/>
+      <w:r>
+        <w:t>Na</w:t>
+      </w:r>
+      <w:commentRangeEnd w:id="6"/>
+      <w:r>
+        <w:rPr>
+          <w:rStyle w:val="Odwoaniedokomentarza"/>
+        </w:rPr>
+        <w:commentReference w:id="6"/>
+      </w:r>
+      <w:commentRangeEnd w:id="7"/>
+      <w:r>
+        <w:rPr>
+          <w:rStyle w:val="Odwoaniedokomentarza"/>
+        </w:rPr>
+        <w:commentReference w:id="7"/>
+      </w:r>
+      <w:r>
+        <w:t xml:space="preserve"> </w:t>
+      </w:r>
+      <w:r>
+        <w:t>(</w:t>
+      </w:r>
+      <w:r>
+        <w:t>rys</w:t>
+      </w:r>
+      <w:r>
+        <w:t>.</w:t>
+      </w:r>
+      <w:r>
+        <w:t xml:space="preserve"> 1.2</w:t>
+      </w:r>
+      <w:r>
+        <w:t>.</w:t>
+      </w:r>
+      <w:r>
+        <w:t>)</w:t>
+      </w:r>
+      <w:r>
+        <w:t xml:space="preserve"> </w:t>
+      </w:r>
+      <w:r>
+        <w:t xml:space="preserve">został przedstawiony model odpowiednio wyuczony. Funkcja dokładności </w:t>
+      </w:r>
+      <w:r>
+        <w:t>osiąga wyższe wartości dla danych uczących niż dla danych testowych</w:t>
+      </w:r>
+      <w:r>
+        <w:t>. Jest to naturalny proces, na znanych danych model osiąga lepsze wyniki niż na nowych.</w:t>
+      </w:r>
+      <w:r>
+        <w:t xml:space="preserve"> Funkcja strat </w:t>
+      </w:r>
+    </w:p>
+    <w:p>
+      <w:pPr>
+        <w:spacing w:line="259" w:lineRule="auto"/>
+        <w:jc w:val="left"/>
+      </w:pPr>
+      <w:r>
+        <w:lastRenderedPageBreak/>
+        <w:br w:type="page"/>
+      </w:r>
+    </w:p>
+    <w:p>
+      <w:pPr>
+        <w:ind w:firstLine="708"/>
+      </w:pPr>
+    </w:p>
+    <w:p>
+      <w:bookmarkStart w:id="8" w:name="_Toc123635379"/>
     </w:p>
     <w:p/>
     <w:p>
@@ -4292,7 +4873,7 @@
         <w:lastRenderedPageBreak/>
         <w:t>Model aplikacji do nauki uczenia matematyki</w:t>
       </w:r>
-      <w:bookmarkEnd w:id="6"/>
+      <w:bookmarkEnd w:id="8"/>
     </w:p>
     <w:p>
       <w:pPr>
@@ -4306,14 +4887,14 @@
           <w:szCs w:val="32"/>
         </w:rPr>
       </w:pPr>
-      <w:bookmarkStart w:id="7" w:name="_Toc123635380"/>
+      <w:bookmarkStart w:id="9" w:name="_Toc123635380"/>
       <w:r>
         <w:t>Założenia modelu</w:t>
       </w:r>
       <w:r>
         <w:t xml:space="preserve"> aplikacji</w:t>
       </w:r>
-      <w:bookmarkEnd w:id="7"/>
+      <w:bookmarkEnd w:id="9"/>
     </w:p>
     <w:p>
       <w:pPr>
@@ -4324,7 +4905,7 @@
           <w:szCs w:val="26"/>
         </w:rPr>
       </w:pPr>
-      <w:bookmarkStart w:id="8" w:name="_Toc123635381"/>
+      <w:bookmarkStart w:id="10" w:name="_Toc123635381"/>
       <w:r>
         <w:br w:type="page"/>
       </w:r>
@@ -4341,7 +4922,7 @@
         <w:lastRenderedPageBreak/>
         <w:t>Wybrane technologie zastosowane do budowy aplikacji</w:t>
       </w:r>
-      <w:bookmarkEnd w:id="8"/>
+      <w:bookmarkEnd w:id="10"/>
     </w:p>
     <w:p>
       <w:pPr>
@@ -4352,7 +4933,7 @@
           <w:szCs w:val="26"/>
         </w:rPr>
       </w:pPr>
-      <w:bookmarkStart w:id="9" w:name="_Toc123635382"/>
+      <w:bookmarkStart w:id="11" w:name="_Toc123635382"/>
       <w:r>
         <w:br w:type="page"/>
       </w:r>
@@ -4369,7 +4950,406 @@
         <w:lastRenderedPageBreak/>
         <w:t>Wybrane metody uczenia maszynowego zastosowane w aplikacji</w:t>
       </w:r>
-      <w:bookmarkEnd w:id="9"/>
+      <w:bookmarkEnd w:id="11"/>
+    </w:p>
+    <w:p>
+      <w:bookmarkStart w:id="12" w:name="_Toc123635383"/>
+      <w:r>
+        <w:t>Napisać wstęp</w:t>
+      </w:r>
+    </w:p>
+    <w:p>
+      <w:r>
+        <w:t xml:space="preserve">Konwolucyjne sieci neuronowe (ang. CNN) </w:t>
+      </w:r>
+      <w:r>
+        <w:t xml:space="preserve">są często wykorzystywane do rozpoznawania obiektów na obrazach. </w:t>
+      </w:r>
+    </w:p>
+    <w:p>
+      <w:r>
+        <w:t>Konwolucyjne sieci neuronowe składają się z trzech warstw:</w:t>
+      </w:r>
+    </w:p>
+    <w:p>
+      <w:pPr>
+        <w:pStyle w:val="Akapitzlist"/>
+        <w:numPr>
+          <w:ilvl w:val="0"/>
+          <w:numId w:val="22"/>
+        </w:numPr>
+        <w:rPr>
+          <w:rFonts w:ascii="CMR12" w:hAnsi="CMR12" w:cs="CMR12"/>
+        </w:rPr>
+      </w:pPr>
+      <w:r>
+        <w:rPr>
+          <w:rFonts w:ascii="CMR12" w:hAnsi="CMR12" w:cs="CMR12"/>
+        </w:rPr>
+        <w:t>w</w:t>
+      </w:r>
+      <w:r>
+        <w:rPr>
+          <w:rFonts w:ascii="CMR12" w:hAnsi="CMR12" w:cs="CMR12"/>
+        </w:rPr>
+        <w:t>arstwa wejściowa</w:t>
+      </w:r>
+    </w:p>
+    <w:p>
+      <w:pPr>
+        <w:pStyle w:val="Akapitzlist"/>
+        <w:numPr>
+          <w:ilvl w:val="0"/>
+          <w:numId w:val="22"/>
+        </w:numPr>
+        <w:rPr>
+          <w:rFonts w:ascii="CMR12" w:hAnsi="CMR12" w:cs="CMR12"/>
+        </w:rPr>
+      </w:pPr>
+      <w:r>
+        <w:t>w</w:t>
+      </w:r>
+      <w:r>
+        <w:t>arstw</w:t>
+      </w:r>
+      <w:r>
+        <w:t>a</w:t>
+      </w:r>
+      <w:r>
+        <w:t xml:space="preserve"> konwolucyjne</w:t>
+      </w:r>
+    </w:p>
+    <w:p>
+      <w:pPr>
+        <w:pStyle w:val="Akapitzlist"/>
+        <w:numPr>
+          <w:ilvl w:val="0"/>
+          <w:numId w:val="22"/>
+        </w:numPr>
+      </w:pPr>
+      <w:r>
+        <w:t>Filtry</w:t>
+      </w:r>
+      <w:r>
+        <w:t xml:space="preserve"> </w:t>
+      </w:r>
+      <w:r>
+        <w:t xml:space="preserve">– które nakłada się na obrazek, wycina kawałek i oblicza się ile </w:t>
+      </w:r>
+      <w:proofErr w:type="spellStart"/>
+      <w:r>
+        <w:t>pixeli</w:t>
+      </w:r>
+      <w:proofErr w:type="spellEnd"/>
+      <w:r>
+        <w:t xml:space="preserve"> jest takich samych</w:t>
+      </w:r>
+    </w:p>
+    <w:p>
+      <w:pPr>
+        <w:pStyle w:val="Akapitzlist"/>
+        <w:numPr>
+          <w:ilvl w:val="0"/>
+          <w:numId w:val="22"/>
+        </w:numPr>
+      </w:pPr>
+      <w:r>
+        <w:t>Mapy cech</w:t>
+      </w:r>
+      <w:r>
+        <w:t xml:space="preserve"> – zbiera wyniki z obliczonych filtrów</w:t>
+      </w:r>
+    </w:p>
+    <w:p>
+      <w:pPr>
+        <w:pStyle w:val="Akapitzlist"/>
+        <w:numPr>
+          <w:ilvl w:val="0"/>
+          <w:numId w:val="22"/>
+        </w:numPr>
+      </w:pPr>
+      <w:r>
+        <w:t xml:space="preserve">warstwa aktywacji – funkcja, która przekształca mapę cech </w:t>
+      </w:r>
+    </w:p>
+    <w:p>
+      <w:pPr>
+        <w:pStyle w:val="Akapitzlist"/>
+        <w:numPr>
+          <w:ilvl w:val="0"/>
+          <w:numId w:val="22"/>
+        </w:numPr>
+      </w:pPr>
+      <w:r>
+        <w:t>w</w:t>
+      </w:r>
+      <w:r>
+        <w:t>arstw</w:t>
+      </w:r>
+      <w:r>
+        <w:t xml:space="preserve">a łączenia (ang. </w:t>
+      </w:r>
+      <w:proofErr w:type="spellStart"/>
+      <w:r>
+        <w:t>pooling</w:t>
+      </w:r>
+      <w:proofErr w:type="spellEnd"/>
+      <w:r>
+        <w:t>)</w:t>
+      </w:r>
+      <w:r>
+        <w:t xml:space="preserve"> </w:t>
+      </w:r>
+      <w:r>
+        <w:t>–</w:t>
+      </w:r>
+      <w:r>
+        <w:t xml:space="preserve"> </w:t>
+      </w:r>
+      <w:r>
+        <w:t>zmniejsza wymiar macierzy</w:t>
+      </w:r>
+      <w:r>
+        <w:t>, AVR lub MAX</w:t>
+      </w:r>
+    </w:p>
+    <w:p>
+      <w:pPr>
+        <w:pStyle w:val="Akapitzlist"/>
+        <w:numPr>
+          <w:ilvl w:val="0"/>
+          <w:numId w:val="22"/>
+        </w:numPr>
+        <w:rPr>
+          <w:rFonts w:ascii="CMR12" w:hAnsi="CMR12" w:cs="CMR12"/>
+        </w:rPr>
+      </w:pPr>
+      <w:r>
+        <w:rPr>
+          <w:rFonts w:ascii="CMR12" w:hAnsi="CMR12" w:cs="CMR12"/>
+        </w:rPr>
+        <w:t>w</w:t>
+      </w:r>
+      <w:r>
+        <w:rPr>
+          <w:rFonts w:ascii="CMR12" w:hAnsi="CMR12" w:cs="CMR12"/>
+        </w:rPr>
+        <w:t>arstwa normalizacji wsadowej (</w:t>
+      </w:r>
+      <w:proofErr w:type="spellStart"/>
+      <w:r>
+        <w:rPr>
+          <w:rFonts w:ascii="CMR12" w:hAnsi="CMR12" w:cs="CMR12"/>
+        </w:rPr>
+        <w:t>barch</w:t>
+      </w:r>
+      <w:proofErr w:type="spellEnd"/>
+      <w:r>
+        <w:rPr>
+          <w:rFonts w:ascii="CMR12" w:hAnsi="CMR12" w:cs="CMR12"/>
+        </w:rPr>
+        <w:t xml:space="preserve"> </w:t>
+      </w:r>
+      <w:proofErr w:type="spellStart"/>
+      <w:r>
+        <w:rPr>
+          <w:rFonts w:ascii="CMR12" w:hAnsi="CMR12" w:cs="CMR12"/>
+        </w:rPr>
+        <w:t>normalization</w:t>
+      </w:r>
+      <w:proofErr w:type="spellEnd"/>
+      <w:r>
+        <w:rPr>
+          <w:rFonts w:ascii="CMR12" w:hAnsi="CMR12" w:cs="CMR12"/>
+        </w:rPr>
+        <w:t xml:space="preserve"> </w:t>
+      </w:r>
+      <w:proofErr w:type="spellStart"/>
+      <w:r>
+        <w:rPr>
+          <w:rFonts w:ascii="CMR12" w:hAnsi="CMR12" w:cs="CMR12"/>
+        </w:rPr>
+        <w:t>layer</w:t>
+      </w:r>
+      <w:proofErr w:type="spellEnd"/>
+      <w:r>
+        <w:rPr>
+          <w:rFonts w:ascii="CMR12" w:hAnsi="CMR12" w:cs="CMR12"/>
+        </w:rPr>
+        <w:t>)</w:t>
+      </w:r>
+    </w:p>
+    <w:p>
+      <w:pPr>
+        <w:pStyle w:val="Akapitzlist"/>
+        <w:numPr>
+          <w:ilvl w:val="0"/>
+          <w:numId w:val="22"/>
+        </w:numPr>
+      </w:pPr>
+      <w:r>
+        <w:t>w</w:t>
+      </w:r>
+      <w:r>
+        <w:t>arst</w:t>
+      </w:r>
+      <w:r>
+        <w:t>wa</w:t>
+      </w:r>
+      <w:r>
+        <w:t xml:space="preserve"> w pełni połączon</w:t>
+      </w:r>
+      <w:r>
+        <w:t>a</w:t>
+      </w:r>
+      <w:r>
+        <w:t xml:space="preserve"> </w:t>
+      </w:r>
+      <w:r>
+        <w:t>–</w:t>
+      </w:r>
+      <w:r>
+        <w:t xml:space="preserve"> </w:t>
+      </w:r>
+      <w:r>
+        <w:t>taka jak normalnie daje się do uczenia</w:t>
+      </w:r>
+    </w:p>
+    <w:p>
+      <w:pPr>
+        <w:pStyle w:val="Akapitzlist"/>
+        <w:numPr>
+          <w:ilvl w:val="0"/>
+          <w:numId w:val="22"/>
+        </w:numPr>
+        <w:rPr>
+          <w:rFonts w:ascii="CMR12" w:hAnsi="CMR12" w:cs="CMR12"/>
+        </w:rPr>
+      </w:pPr>
+      <w:r>
+        <w:rPr>
+          <w:rFonts w:ascii="CMR12" w:hAnsi="CMR12" w:cs="CMR12"/>
+        </w:rPr>
+        <w:t>w</w:t>
+      </w:r>
+      <w:r>
+        <w:rPr>
+          <w:rFonts w:ascii="CMR12" w:hAnsi="CMR12" w:cs="CMR12"/>
+        </w:rPr>
+        <w:t>arstwa wyjściowa</w:t>
+      </w:r>
+    </w:p>
+    <w:p/>
+    <w:p>
+      <w:pPr>
+        <w:rPr>
+          <w:rFonts w:ascii="CMR12" w:hAnsi="CMR12" w:cs="CMR12"/>
+        </w:rPr>
+      </w:pPr>
+      <w:r>
+        <w:rPr>
+          <w:rFonts w:ascii="CMR12" w:hAnsi="CMR12" w:cs="CMR12"/>
+        </w:rPr>
+        <w:t>[9][10]</w:t>
+      </w:r>
+    </w:p>
+    <w:p>
+      <w:pPr>
+        <w:rPr>
+          <w:rFonts w:ascii="CMR12" w:hAnsi="CMR12" w:cs="CMR12"/>
+        </w:rPr>
+      </w:pPr>
+    </w:p>
+    <w:p>
+      <w:pPr>
+        <w:rPr>
+          <w:rFonts w:ascii="CMR12" w:hAnsi="CMR12" w:cs="CMR12"/>
+        </w:rPr>
+      </w:pPr>
+      <w:proofErr w:type="spellStart"/>
+      <w:r>
+        <w:rPr>
+          <w:rFonts w:ascii="CMBX12" w:hAnsi="CMBX12" w:cs="CMBX12"/>
+        </w:rPr>
+        <w:t>Receptive</w:t>
+      </w:r>
+      <w:proofErr w:type="spellEnd"/>
+      <w:r>
+        <w:rPr>
+          <w:rFonts w:ascii="CMBX12" w:hAnsi="CMBX12" w:cs="CMBX12"/>
+        </w:rPr>
+        <w:t xml:space="preserve"> Field </w:t>
+      </w:r>
+      <w:proofErr w:type="spellStart"/>
+      <w:r>
+        <w:rPr>
+          <w:rFonts w:ascii="CMBX12" w:hAnsi="CMBX12" w:cs="CMBX12"/>
+        </w:rPr>
+        <w:t>Size</w:t>
+      </w:r>
+      <w:proofErr w:type="spellEnd"/>
+      <w:r>
+        <w:rPr>
+          <w:rFonts w:ascii="CMR12" w:hAnsi="CMR12" w:cs="CMR12"/>
+        </w:rPr>
+        <w:t xml:space="preserve"> – rozmiar filtra</w:t>
+      </w:r>
+    </w:p>
+    <w:p>
+      <w:pPr>
+        <w:rPr>
+          <w:rFonts w:ascii="CMR12" w:hAnsi="CMR12" w:cs="CMR12"/>
+        </w:rPr>
+      </w:pPr>
+      <w:proofErr w:type="spellStart"/>
+      <w:r>
+        <w:rPr>
+          <w:rFonts w:ascii="CMBX12" w:hAnsi="CMBX12" w:cs="CMBX12"/>
+        </w:rPr>
+        <w:t>Stride</w:t>
+      </w:r>
+      <w:proofErr w:type="spellEnd"/>
+      <w:r>
+        <w:rPr>
+          <w:rFonts w:ascii="CMBX12" w:hAnsi="CMBX12" w:cs="CMBX12"/>
+        </w:rPr>
+        <w:t xml:space="preserve"> </w:t>
+      </w:r>
+      <w:proofErr w:type="spellStart"/>
+      <w:r>
+        <w:rPr>
+          <w:rFonts w:ascii="CMBX12" w:hAnsi="CMBX12" w:cs="CMBX12"/>
+        </w:rPr>
+        <w:t>Width</w:t>
+      </w:r>
+      <w:proofErr w:type="spellEnd"/>
+      <w:r>
+        <w:rPr>
+          <w:rFonts w:ascii="CMR12" w:hAnsi="CMR12" w:cs="CMR12"/>
+        </w:rPr>
+        <w:t xml:space="preserve"> – o ile </w:t>
+      </w:r>
+      <w:proofErr w:type="spellStart"/>
+      <w:r>
+        <w:rPr>
+          <w:rFonts w:ascii="CMR12" w:hAnsi="CMR12" w:cs="CMR12"/>
+        </w:rPr>
+        <w:t>pixeli</w:t>
+      </w:r>
+      <w:proofErr w:type="spellEnd"/>
+      <w:r>
+        <w:rPr>
+          <w:rFonts w:ascii="CMR12" w:hAnsi="CMR12" w:cs="CMR12"/>
+        </w:rPr>
+        <w:t xml:space="preserve"> przesuwamy filtr</w:t>
+      </w:r>
+    </w:p>
+    <w:p>
+      <w:pPr>
+        <w:rPr>
+          <w:rFonts w:ascii="CMR12" w:hAnsi="CMR12" w:cs="CMR12"/>
+        </w:rPr>
+      </w:pPr>
     </w:p>
     <w:p>
       <w:pPr>
@@ -4380,7 +5360,6 @@
           <w:szCs w:val="26"/>
         </w:rPr>
       </w:pPr>
-      <w:bookmarkStart w:id="10" w:name="_Toc123635383"/>
       <w:r>
         <w:br w:type="page"/>
       </w:r>
@@ -4397,13 +5376,13 @@
         <w:lastRenderedPageBreak/>
         <w:t>Korzystanie z modelu ML poprzez API HTTP</w:t>
       </w:r>
-      <w:bookmarkEnd w:id="10"/>
+      <w:bookmarkEnd w:id="12"/>
     </w:p>
     <w:p>
       <w:pPr>
         <w:pStyle w:val="Nagwek1"/>
       </w:pPr>
-      <w:bookmarkStart w:id="11" w:name="_Toc123635384"/>
+      <w:bookmarkStart w:id="13" w:name="_Toc123635384"/>
       <w:r>
         <w:br w:type="page"/>
       </w:r>
@@ -4420,8 +5399,8 @@
         <w:lastRenderedPageBreak/>
         <w:t>Opis implementacji i działania aplikacji</w:t>
       </w:r>
-      <w:bookmarkStart w:id="12" w:name="_Toc123635385"/>
-      <w:bookmarkEnd w:id="11"/>
+      <w:bookmarkStart w:id="14" w:name="_Toc123635385"/>
+      <w:bookmarkEnd w:id="13"/>
     </w:p>
     <w:p>
       <w:pPr>
@@ -4438,8 +5417,8 @@
       <w:r>
         <w:t>Ekran startowy i podstawowe funkcjonalności</w:t>
       </w:r>
-      <w:bookmarkStart w:id="13" w:name="_Toc123635386"/>
-      <w:bookmarkEnd w:id="12"/>
+      <w:bookmarkStart w:id="15" w:name="_Toc123635386"/>
+      <w:bookmarkEnd w:id="14"/>
     </w:p>
     <w:p>
       <w:pPr>
@@ -4470,8 +5449,8 @@
         <w:lastRenderedPageBreak/>
         <w:t>Schematy, opisy poszczególnych funkcjonalności, opis kodów</w:t>
       </w:r>
-      <w:bookmarkStart w:id="14" w:name="_Toc123635387"/>
-      <w:bookmarkEnd w:id="13"/>
+      <w:bookmarkStart w:id="16" w:name="_Toc123635387"/>
+      <w:bookmarkEnd w:id="15"/>
     </w:p>
     <w:p>
       <w:pPr>
@@ -4502,7 +5481,7 @@
         <w:lastRenderedPageBreak/>
         <w:t>Przykłady zastosowania aplikacji w konkretnych zadaniach</w:t>
       </w:r>
-      <w:bookmarkEnd w:id="14"/>
+      <w:bookmarkEnd w:id="16"/>
     </w:p>
     <w:p>
       <w:pPr>
@@ -4531,12 +5510,12 @@
       <w:pPr>
         <w:pStyle w:val="Nagwek1"/>
       </w:pPr>
-      <w:bookmarkStart w:id="15" w:name="_Toc123635388"/>
+      <w:bookmarkStart w:id="17" w:name="_Toc123635388"/>
       <w:r>
         <w:lastRenderedPageBreak/>
         <w:t>Zakończenie</w:t>
       </w:r>
-      <w:bookmarkEnd w:id="15"/>
+      <w:bookmarkEnd w:id="17"/>
     </w:p>
     <w:p>
       <w:r>
@@ -4560,12 +5539,81 @@
       <w:pPr>
         <w:pStyle w:val="Nagwek1"/>
       </w:pPr>
-      <w:bookmarkStart w:id="16" w:name="_Toc123635389"/>
+      <w:bookmarkStart w:id="18" w:name="_Toc123635390"/>
+      <w:bookmarkStart w:id="19" w:name="_Toc123635389"/>
+      <w:r>
+        <w:lastRenderedPageBreak/>
+        <w:t>Spis tabel, wykresów i rysunków</w:t>
+      </w:r>
+      <w:bookmarkEnd w:id="18"/>
+      <w:r>
+        <w:t xml:space="preserve"> </w:t>
+      </w:r>
+    </w:p>
+    <w:p>
+      <w:pPr>
+        <w:pStyle w:val="Nagwek1"/>
+      </w:pPr>
+      <w:r>
+        <w:t>Wykaz rysunków</w:t>
+      </w:r>
+    </w:p>
+    <w:p>
+      <w:r>
+        <w:t xml:space="preserve">Rysunek 1.1: </w:t>
+      </w:r>
+      <w:r>
+        <w:t>o</w:t>
+      </w:r>
+      <w:r>
+        <w:t xml:space="preserve">pracowanie własne, stworzone przy użyciu </w:t>
+      </w:r>
+      <w:r>
+        <w:t>programu</w:t>
+      </w:r>
+      <w:r>
+        <w:t xml:space="preserve"> </w:t>
+      </w:r>
+      <w:proofErr w:type="spellStart"/>
+      <w:r>
+        <w:t>Python</w:t>
+      </w:r>
+      <w:proofErr w:type="spellEnd"/>
+    </w:p>
+    <w:p>
+      <w:r>
+        <w:t xml:space="preserve">Rysunek 1.2: opracowanie własne, stworzone przy użyciu programu </w:t>
+      </w:r>
+      <w:proofErr w:type="spellStart"/>
+      <w:r>
+        <w:t>Python</w:t>
+      </w:r>
+      <w:proofErr w:type="spellEnd"/>
+    </w:p>
+    <w:p>
+      <w:r>
+        <w:t xml:space="preserve">Rysunek 1.3: opracowanie własne, stworzone przy użyciu programu </w:t>
+      </w:r>
+      <w:proofErr w:type="spellStart"/>
+      <w:r>
+        <w:t>Python</w:t>
+      </w:r>
+      <w:proofErr w:type="spellEnd"/>
+    </w:p>
+    <w:p>
+      <w:r>
+        <w:br w:type="page"/>
+      </w:r>
+    </w:p>
+    <w:p>
+      <w:pPr>
+        <w:pStyle w:val="Nagwek1"/>
+      </w:pPr>
       <w:r>
         <w:lastRenderedPageBreak/>
         <w:t>Bibliografia</w:t>
       </w:r>
-      <w:bookmarkEnd w:id="16"/>
+      <w:bookmarkEnd w:id="19"/>
     </w:p>
     <w:p>
       <w:r>
@@ -4574,15 +5622,15 @@
       <w:r>
         <w:t xml:space="preserve"> </w:t>
       </w:r>
-      <w:hyperlink r:id="rId14" w:tgtFrame="_blank" w:history="1">
+      <w:r>
+        <w:t xml:space="preserve">M. </w:t>
+      </w:r>
+      <w:hyperlink r:id="rId20" w:tgtFrame="_blank" w:history="1">
         <w:r>
           <w:t>Candocia</w:t>
         </w:r>
       </w:hyperlink>
       <w:r>
-        <w:t xml:space="preserve"> M.</w:t>
-      </w:r>
-      <w:r>
         <w:rPr>
           <w:i/>
           <w:iCs/>
@@ -4679,7 +5727,7 @@
       <w:r>
         <w:t xml:space="preserve"> </w:t>
       </w:r>
-      <w:hyperlink r:id="rId15" w:history="1">
+      <w:hyperlink r:id="rId21" w:history="1">
         <w:r>
           <w:t>Analysis for Many Audiences</w:t>
         </w:r>
@@ -4705,7 +5753,7 @@
       <w:r>
         <w:t xml:space="preserve">url: </w:t>
       </w:r>
-      <w:hyperlink r:id="rId16" w:history="1">
+      <w:hyperlink r:id="rId22" w:history="1">
         <w:r>
           <w:rPr>
             <w:rStyle w:val="Hipercze"/>
@@ -4717,7 +5765,7 @@
         <w:t xml:space="preserve">, </w:t>
       </w:r>
       <w:r>
-        <w:t xml:space="preserve">dostęp: 23.02.2023r. </w:t>
+        <w:t>dostęp: 23.02.2023</w:t>
       </w:r>
     </w:p>
     <w:p>
@@ -4725,20 +5773,17 @@
         <w:t>[2]</w:t>
       </w:r>
       <w:r>
-        <w:t xml:space="preserve"> </w:t>
+        <w:t xml:space="preserve"> J. </w:t>
       </w:r>
       <w:r>
         <w:t>Nelson</w:t>
-      </w:r>
-      <w:r>
-        <w:t xml:space="preserve"> J</w:t>
       </w:r>
       <w:r>
         <w:rPr>
           <w:i/>
           <w:iCs/>
         </w:rPr>
-        <w:t xml:space="preserve">., </w:t>
+        <w:t xml:space="preserve">, </w:t>
       </w:r>
       <w:proofErr w:type="spellStart"/>
       <w:r>
@@ -4818,7 +5863,7 @@
       <w:r>
         <w:t xml:space="preserve"> </w:t>
       </w:r>
-      <w:hyperlink r:id="rId17" w:history="1">
+      <w:hyperlink r:id="rId23" w:history="1">
         <w:r>
           <w:rPr>
             <w:rStyle w:val="Hipercze"/>
@@ -4863,71 +5908,63 @@
           <w:rFonts w:cs="Times New Roman"/>
           <w:lang w:val="en-US"/>
         </w:rPr>
-        <w:t xml:space="preserve">S. M. Shamim, Mohammad </w:t>
-      </w:r>
-      <w:proofErr w:type="spellStart"/>
+        <w:t>S. M. Shamim, M</w:t>
+      </w:r>
       <w:r>
         <w:rPr>
           <w:rFonts w:cs="Times New Roman"/>
           <w:lang w:val="en-US"/>
         </w:rPr>
-        <w:t>Badrul</w:t>
-      </w:r>
-      <w:proofErr w:type="spellEnd"/>
+        <w:t>.</w:t>
+      </w:r>
       <w:r>
         <w:rPr>
           <w:rFonts w:cs="Times New Roman"/>
           <w:lang w:val="en-US"/>
         </w:rPr>
-        <w:t xml:space="preserve"> </w:t>
-      </w:r>
-      <w:proofErr w:type="spellStart"/>
+        <w:t xml:space="preserve"> B</w:t>
+      </w:r>
       <w:r>
         <w:rPr>
           <w:rFonts w:cs="Times New Roman"/>
           <w:lang w:val="en-US"/>
         </w:rPr>
-        <w:t>Alam</w:t>
-      </w:r>
-      <w:proofErr w:type="spellEnd"/>
+        <w:t>.</w:t>
+      </w:r>
       <w:r>
         <w:rPr>
           <w:rFonts w:cs="Times New Roman"/>
           <w:lang w:val="en-US"/>
         </w:rPr>
-        <w:t xml:space="preserve"> Miah, </w:t>
-      </w:r>
-      <w:proofErr w:type="spellStart"/>
+        <w:t xml:space="preserve"> </w:t>
+      </w:r>
       <w:r>
         <w:rPr>
           <w:rFonts w:cs="Times New Roman"/>
           <w:lang w:val="en-US"/>
         </w:rPr>
-        <w:t>Angona</w:t>
-      </w:r>
-      <w:proofErr w:type="spellEnd"/>
+        <w:t>A.</w:t>
+      </w:r>
       <w:r>
         <w:rPr>
           <w:rFonts w:cs="Times New Roman"/>
           <w:lang w:val="en-US"/>
         </w:rPr>
-        <w:t xml:space="preserve"> </w:t>
-      </w:r>
-      <w:proofErr w:type="spellStart"/>
+        <w:t xml:space="preserve"> Miah, A</w:t>
+      </w:r>
       <w:r>
         <w:rPr>
           <w:rFonts w:cs="Times New Roman"/>
           <w:lang w:val="en-US"/>
         </w:rPr>
-        <w:t>Sarker</w:t>
-      </w:r>
-      <w:proofErr w:type="spellEnd"/>
+        <w:t>.</w:t>
+      </w:r>
       <w:r>
         <w:rPr>
           <w:rFonts w:cs="Times New Roman"/>
           <w:lang w:val="en-US"/>
         </w:rPr>
-        <w:t xml:space="preserve">, </w:t>
+        <w:t xml:space="preserve"> </w:t>
       </w:r>
       <w:proofErr w:type="spellStart"/>
       <w:r>
@@ -4935,7 +5972,7 @@
           <w:rFonts w:cs="Times New Roman"/>
           <w:lang w:val="en-US"/>
         </w:rPr>
-        <w:t>Masud</w:t>
+        <w:t>Sarker</w:t>
       </w:r>
       <w:proofErr w:type="spellEnd"/>
       <w:r>
@@ -4943,7 +5980,49 @@
           <w:rFonts w:cs="Times New Roman"/>
           <w:lang w:val="en-US"/>
         </w:rPr>
-        <w:t xml:space="preserve"> Rana, Abdullah Al </w:t>
+        <w:t>, M</w:t>
+      </w:r>
+      <w:r>
+        <w:rPr>
+          <w:rFonts w:cs="Times New Roman"/>
+          <w:lang w:val="en-US"/>
+        </w:rPr>
+        <w:t>.</w:t>
+      </w:r>
+      <w:r>
+        <w:rPr>
+          <w:rFonts w:cs="Times New Roman"/>
+          <w:lang w:val="en-US"/>
+        </w:rPr>
+        <w:t xml:space="preserve"> Rana, </w:t>
+      </w:r>
+      <w:r>
+        <w:rPr>
+          <w:rFonts w:cs="Times New Roman"/>
+          <w:lang w:val="en-US"/>
+        </w:rPr>
+        <w:t>A.</w:t>
+      </w:r>
+      <w:r>
+        <w:rPr>
+          <w:rFonts w:cs="Times New Roman"/>
+          <w:lang w:val="en-US"/>
+        </w:rPr>
+        <w:t xml:space="preserve"> A</w:t>
+      </w:r>
+      <w:r>
+        <w:rPr>
+          <w:rFonts w:cs="Times New Roman"/>
+          <w:lang w:val="en-US"/>
+        </w:rPr>
+        <w:t>.</w:t>
+      </w:r>
+      <w:r>
+        <w:rPr>
+          <w:rFonts w:cs="Times New Roman"/>
+          <w:lang w:val="en-US"/>
+        </w:rPr>
+        <w:t xml:space="preserve"> </w:t>
       </w:r>
       <w:proofErr w:type="spellStart"/>
       <w:r>
@@ -4999,7 +6078,6 @@
         </w:rPr>
         <w:t xml:space="preserve">[4] </w:t>
       </w:r>
-      <w:proofErr w:type="spellStart"/>
       <w:r>
         <w:rPr>
           <w:rFonts w:eastAsiaTheme="minorHAnsi" w:cs="Times New Roman"/>
@@ -5008,9 +6086,8 @@
           <w:szCs w:val="22"/>
           <w:lang w:val="en-US"/>
         </w:rPr>
-        <w:t>Javed</w:t>
-      </w:r>
-      <w:proofErr w:type="spellEnd"/>
+        <w:t xml:space="preserve">M. </w:t>
+      </w:r>
       <w:r>
         <w:rPr>
           <w:rFonts w:eastAsiaTheme="minorHAnsi" w:cs="Times New Roman"/>
@@ -5019,17 +6096,7 @@
           <w:szCs w:val="22"/>
           <w:lang w:val="en-US"/>
         </w:rPr>
-        <w:t xml:space="preserve"> M.</w:t>
-      </w:r>
-      <w:r>
-        <w:rPr>
-          <w:rFonts w:eastAsiaTheme="minorHAnsi" w:cs="Times New Roman"/>
-          <w:color w:val="auto"/>
-          <w:sz w:val="22"/>
-          <w:szCs w:val="22"/>
-          <w:lang w:val="en-US"/>
-        </w:rPr>
-        <w:t xml:space="preserve">, </w:t>
+        <w:t xml:space="preserve">Javed, </w:t>
       </w:r>
       <w:r>
         <w:rPr>
@@ -5082,7 +6149,7 @@
       <w:r>
         <w:t>url:</w:t>
       </w:r>
-      <w:hyperlink r:id="rId18" w:history="1">
+      <w:hyperlink r:id="rId24" w:history="1">
         <w:r>
           <w:rPr>
             <w:rStyle w:val="Hipercze"/>
@@ -5104,13 +6171,25 @@
         <w:rPr>
           <w:rFonts w:cs="Times New Roman"/>
         </w:rPr>
-        <w:t xml:space="preserve">[5] </w:t>
-      </w:r>
-      <w:proofErr w:type="spellStart"/>
+        <w:t>[5]</w:t>
+      </w:r>
       <w:r>
         <w:rPr>
           <w:rFonts w:cs="Times New Roman"/>
         </w:rPr>
+        <w:t xml:space="preserve"> R.</w:t>
+      </w:r>
+      <w:r>
+        <w:rPr>
+          <w:rFonts w:cs="Times New Roman"/>
+        </w:rPr>
+        <w:t xml:space="preserve"> </w:t>
+      </w:r>
+      <w:proofErr w:type="spellStart"/>
+      <w:r>
+        <w:rPr>
+          <w:rFonts w:cs="Times New Roman"/>
+        </w:rPr>
         <w:t>Dixit</w:t>
       </w:r>
       <w:proofErr w:type="spellEnd"/>
@@ -5118,13 +6197,19 @@
         <w:rPr>
           <w:rFonts w:cs="Times New Roman"/>
         </w:rPr>
-        <w:t xml:space="preserve"> R., </w:t>
-      </w:r>
-      <w:proofErr w:type="spellStart"/>
+        <w:t xml:space="preserve">, </w:t>
+      </w:r>
       <w:r>
         <w:rPr>
           <w:rFonts w:cs="Times New Roman"/>
         </w:rPr>
+        <w:t xml:space="preserve">R. </w:t>
+      </w:r>
+      <w:proofErr w:type="spellStart"/>
+      <w:r>
+        <w:rPr>
+          <w:rFonts w:cs="Times New Roman"/>
+        </w:rPr>
         <w:t>Kushwah</w:t>
       </w:r>
       <w:proofErr w:type="spellEnd"/>
@@ -5132,13 +6217,19 @@
         <w:rPr>
           <w:rFonts w:cs="Times New Roman"/>
         </w:rPr>
-        <w:t xml:space="preserve"> R., </w:t>
-      </w:r>
-      <w:proofErr w:type="spellStart"/>
+        <w:t xml:space="preserve">, </w:t>
+      </w:r>
       <w:r>
         <w:rPr>
           <w:rFonts w:cs="Times New Roman"/>
         </w:rPr>
+        <w:t xml:space="preserve">S. </w:t>
+      </w:r>
+      <w:proofErr w:type="spellStart"/>
+      <w:r>
+        <w:rPr>
+          <w:rFonts w:cs="Times New Roman"/>
+        </w:rPr>
         <w:t>Pashine</w:t>
       </w:r>
       <w:proofErr w:type="spellEnd"/>
@@ -5146,7 +6237,7 @@
         <w:rPr>
           <w:rFonts w:cs="Times New Roman"/>
         </w:rPr>
-        <w:t xml:space="preserve"> S., </w:t>
+        <w:t xml:space="preserve">, </w:t>
       </w:r>
       <w:proofErr w:type="spellStart"/>
       <w:r>
@@ -5284,7 +6375,7 @@
         </w:rPr>
         <w:t xml:space="preserve">url: </w:t>
       </w:r>
-      <w:hyperlink r:id="rId19" w:history="1">
+      <w:hyperlink r:id="rId25" w:history="1">
         <w:r>
           <w:rPr>
             <w:rStyle w:val="Hipercze"/>
@@ -5308,46 +6399,35 @@
     </w:p>
     <w:p>
       <w:pPr>
-        <w:pStyle w:val="Nagwek1"/>
-        <w:rPr>
-          <w:rFonts w:eastAsiaTheme="minorHAnsi" w:cstheme="minorBidi"/>
-          <w:color w:val="auto"/>
-          <w:sz w:val="22"/>
-          <w:szCs w:val="22"/>
-          <w:lang w:eastAsia="pl-PL"/>
-        </w:rPr>
-      </w:pPr>
-      <w:r>
-        <w:rPr>
-          <w:rFonts w:eastAsiaTheme="minorHAnsi" w:cstheme="minorBidi"/>
-          <w:color w:val="auto"/>
-          <w:sz w:val="22"/>
-          <w:szCs w:val="22"/>
+        <w:rPr>
+          <w:rFonts w:cs="Times New Roman"/>
+        </w:rPr>
+      </w:pPr>
+      <w:r>
+        <w:rPr>
           <w:lang w:eastAsia="pl-PL"/>
         </w:rPr>
         <w:t>[6]</w:t>
       </w:r>
       <w:r>
         <w:rPr>
-          <w:rFonts w:eastAsiaTheme="minorHAnsi" w:cstheme="minorBidi"/>
-          <w:color w:val="auto"/>
-          <w:sz w:val="22"/>
-          <w:szCs w:val="22"/>
-          <w:lang w:eastAsia="pl-PL"/>
-        </w:rPr>
-        <w:t xml:space="preserve"> Gandhi R.,</w:t>
+          <w:lang w:eastAsia="pl-PL"/>
+        </w:rPr>
+        <w:t xml:space="preserve"> R.</w:t>
+      </w:r>
+      <w:r>
+        <w:rPr>
+          <w:lang w:eastAsia="pl-PL"/>
+        </w:rPr>
+        <w:t xml:space="preserve"> Gandhi,</w:t>
       </w:r>
       <w:r>
         <w:t xml:space="preserve"> </w:t>
       </w:r>
       <w:r>
         <w:rPr>
-          <w:rFonts w:eastAsiaTheme="minorHAnsi" w:cstheme="minorBidi"/>
           <w:i/>
           <w:iCs/>
-          <w:color w:val="auto"/>
-          <w:sz w:val="22"/>
-          <w:szCs w:val="22"/>
           <w:lang w:eastAsia="pl-PL"/>
         </w:rPr>
         <w:t xml:space="preserve">Support Vector Machine — </w:t>
@@ -5355,12 +6435,8 @@
       <w:proofErr w:type="spellStart"/>
       <w:r>
         <w:rPr>
-          <w:rFonts w:eastAsiaTheme="minorHAnsi" w:cstheme="minorBidi"/>
           <w:i/>
           <w:iCs/>
-          <w:color w:val="auto"/>
-          <w:sz w:val="22"/>
-          <w:szCs w:val="22"/>
           <w:lang w:eastAsia="pl-PL"/>
         </w:rPr>
         <w:t>Introduction</w:t>
@@ -5368,12 +6444,8 @@
       <w:proofErr w:type="spellEnd"/>
       <w:r>
         <w:rPr>
-          <w:rFonts w:eastAsiaTheme="minorHAnsi" w:cstheme="minorBidi"/>
           <w:i/>
           <w:iCs/>
-          <w:color w:val="auto"/>
-          <w:sz w:val="22"/>
-          <w:szCs w:val="22"/>
           <w:lang w:eastAsia="pl-PL"/>
         </w:rPr>
         <w:t xml:space="preserve"> to Machine Learning </w:t>
@@ -5381,12 +6453,8 @@
       <w:proofErr w:type="spellStart"/>
       <w:r>
         <w:rPr>
-          <w:rFonts w:eastAsiaTheme="minorHAnsi" w:cstheme="minorBidi"/>
           <w:i/>
           <w:iCs/>
-          <w:color w:val="auto"/>
-          <w:sz w:val="22"/>
-          <w:szCs w:val="22"/>
           <w:lang w:eastAsia="pl-PL"/>
         </w:rPr>
         <w:t>Algorithms</w:t>
@@ -5394,30 +6462,18 @@
       <w:proofErr w:type="spellEnd"/>
       <w:r>
         <w:rPr>
-          <w:rFonts w:eastAsiaTheme="minorHAnsi" w:cstheme="minorBidi"/>
-          <w:color w:val="auto"/>
-          <w:sz w:val="22"/>
-          <w:szCs w:val="22"/>
           <w:lang w:eastAsia="pl-PL"/>
         </w:rPr>
         <w:t xml:space="preserve">, </w:t>
       </w:r>
       <w:r>
         <w:rPr>
-          <w:rFonts w:eastAsiaTheme="minorHAnsi" w:cstheme="minorBidi"/>
-          <w:color w:val="auto"/>
-          <w:sz w:val="22"/>
-          <w:szCs w:val="22"/>
           <w:lang w:eastAsia="pl-PL"/>
         </w:rPr>
         <w:t xml:space="preserve">2018, </w:t>
       </w:r>
       <w:r>
         <w:rPr>
-          <w:rFonts w:eastAsiaTheme="minorHAnsi" w:cstheme="minorBidi"/>
-          <w:color w:val="auto"/>
-          <w:sz w:val="22"/>
-          <w:szCs w:val="22"/>
           <w:lang w:eastAsia="pl-PL"/>
         </w:rPr>
         <w:t>url:</w:t>
@@ -5425,13 +6481,10 @@
       <w:r>
         <w:t xml:space="preserve"> </w:t>
       </w:r>
-      <w:hyperlink r:id="rId20" w:history="1">
+      <w:hyperlink r:id="rId26" w:history="1">
         <w:r>
           <w:rPr>
             <w:rStyle w:val="Hipercze"/>
-            <w:rFonts w:eastAsiaTheme="minorHAnsi" w:cstheme="minorBidi"/>
-            <w:sz w:val="22"/>
-            <w:szCs w:val="22"/>
             <w:lang w:eastAsia="pl-PL"/>
           </w:rPr>
           <w:t>https://towardsdatascience.com/support-vector-machine-introduction-to-machine-learning-algorithms-934a444fca47</w:t>
@@ -5439,22 +6492,480 @@
       </w:hyperlink>
       <w:r>
         <w:rPr>
-          <w:rFonts w:eastAsiaTheme="minorHAnsi" w:cstheme="minorBidi"/>
-          <w:color w:val="auto"/>
-          <w:sz w:val="22"/>
-          <w:szCs w:val="22"/>
           <w:lang w:eastAsia="pl-PL"/>
         </w:rPr>
         <w:t>, dostęp: 1.03.2023</w:t>
       </w:r>
     </w:p>
-    <w:p/>
-    <w:p/>
+    <w:p>
+      <w:pPr>
+        <w:rPr>
+          <w:i/>
+          <w:iCs/>
+        </w:rPr>
+      </w:pPr>
+      <w:r>
+        <w:rPr>
+          <w:lang w:eastAsia="pl-PL"/>
+        </w:rPr>
+        <w:t>[</w:t>
+      </w:r>
+      <w:r>
+        <w:rPr>
+          <w:lang w:eastAsia="pl-PL"/>
+        </w:rPr>
+        <w:t>7</w:t>
+      </w:r>
+      <w:r>
+        <w:rPr>
+          <w:lang w:eastAsia="pl-PL"/>
+        </w:rPr>
+        <w:t xml:space="preserve">] </w:t>
+      </w:r>
+      <w:r>
+        <w:rPr>
+          <w:lang w:eastAsia="pl-PL"/>
+        </w:rPr>
+        <w:t xml:space="preserve">D. </w:t>
+      </w:r>
+      <w:proofErr w:type="spellStart"/>
+      <w:r>
+        <w:rPr>
+          <w:lang w:eastAsia="pl-PL"/>
+        </w:rPr>
+        <w:t>Nikolaiev</w:t>
+      </w:r>
+      <w:proofErr w:type="spellEnd"/>
+      <w:r>
+        <w:rPr>
+          <w:lang w:eastAsia="pl-PL"/>
+        </w:rPr>
+        <w:t xml:space="preserve"> </w:t>
+      </w:r>
+      <w:proofErr w:type="spellStart"/>
+      <w:r>
+        <w:rPr>
+          <w:i/>
+          <w:iCs/>
+        </w:rPr>
+        <w:t>Overfitting</w:t>
+      </w:r>
+      <w:proofErr w:type="spellEnd"/>
+      <w:r>
+        <w:rPr>
+          <w:i/>
+          <w:iCs/>
+        </w:rPr>
+        <w:t xml:space="preserve"> and </w:t>
+      </w:r>
+      <w:proofErr w:type="spellStart"/>
+      <w:r>
+        <w:rPr>
+          <w:i/>
+          <w:iCs/>
+        </w:rPr>
+        <w:t>Underfitting</w:t>
+      </w:r>
+      <w:proofErr w:type="spellEnd"/>
+      <w:r>
+        <w:rPr>
+          <w:i/>
+          <w:iCs/>
+        </w:rPr>
+        <w:t xml:space="preserve"> </w:t>
+      </w:r>
+      <w:proofErr w:type="spellStart"/>
+      <w:r>
+        <w:rPr>
+          <w:i/>
+          <w:iCs/>
+        </w:rPr>
+        <w:t>Principles</w:t>
+      </w:r>
+      <w:proofErr w:type="spellEnd"/>
+      <w:r>
+        <w:rPr>
+          <w:i/>
+          <w:iCs/>
+        </w:rPr>
+        <w:t xml:space="preserve">, </w:t>
+      </w:r>
+      <w:r>
+        <w:t>2021,</w:t>
+      </w:r>
+      <w:r>
+        <w:rPr>
+          <w:i/>
+          <w:iCs/>
+        </w:rPr>
+        <w:t xml:space="preserve"> </w:t>
+      </w:r>
+      <w:r>
+        <w:t xml:space="preserve">url: </w:t>
+      </w:r>
+      <w:hyperlink r:id="rId27" w:history="1">
+        <w:r>
+          <w:rPr>
+            <w:rStyle w:val="Hipercze"/>
+            <w:i/>
+            <w:iCs/>
+          </w:rPr>
+          <w:t>https://towardsdatascience.com/overfitting-and-underfitting-principles-ea8964d9c45c</w:t>
+        </w:r>
+      </w:hyperlink>
+      <w:r>
+        <w:rPr>
+          <w:i/>
+          <w:iCs/>
+        </w:rPr>
+        <w:t xml:space="preserve">, </w:t>
+      </w:r>
+      <w:r>
+        <w:t>dostęp:</w:t>
+      </w:r>
+      <w:r>
+        <w:rPr>
+          <w:i/>
+          <w:iCs/>
+        </w:rPr>
+        <w:t xml:space="preserve"> 14.03.2023</w:t>
+      </w:r>
+    </w:p>
+    <w:p>
+      <w:pPr>
+        <w:rPr>
+          <w:lang w:eastAsia="pl-PL"/>
+        </w:rPr>
+      </w:pPr>
+      <w:r>
+        <w:rPr>
+          <w:lang w:eastAsia="pl-PL"/>
+        </w:rPr>
+        <w:t xml:space="preserve">[8] J. </w:t>
+      </w:r>
+      <w:proofErr w:type="spellStart"/>
+      <w:r>
+        <w:rPr>
+          <w:lang w:eastAsia="pl-PL"/>
+        </w:rPr>
+        <w:t>Brownlee</w:t>
+      </w:r>
+      <w:proofErr w:type="spellEnd"/>
+      <w:r>
+        <w:rPr>
+          <w:lang w:eastAsia="pl-PL"/>
+        </w:rPr>
+        <w:t xml:space="preserve">, </w:t>
+      </w:r>
+      <w:r>
+        <w:rPr>
+          <w:i/>
+          <w:iCs/>
+        </w:rPr>
+        <w:t xml:space="preserve">How to </w:t>
+      </w:r>
+      <w:proofErr w:type="spellStart"/>
+      <w:r>
+        <w:rPr>
+          <w:i/>
+          <w:iCs/>
+        </w:rPr>
+        <w:t>use</w:t>
+      </w:r>
+      <w:proofErr w:type="spellEnd"/>
+      <w:r>
+        <w:rPr>
+          <w:i/>
+          <w:iCs/>
+        </w:rPr>
+        <w:t xml:space="preserve"> Learning </w:t>
+      </w:r>
+      <w:proofErr w:type="spellStart"/>
+      <w:r>
+        <w:rPr>
+          <w:i/>
+          <w:iCs/>
+        </w:rPr>
+        <w:t>Curves</w:t>
+      </w:r>
+      <w:proofErr w:type="spellEnd"/>
+      <w:r>
+        <w:rPr>
+          <w:i/>
+          <w:iCs/>
+        </w:rPr>
+        <w:t xml:space="preserve"> to </w:t>
+      </w:r>
+      <w:proofErr w:type="spellStart"/>
+      <w:r>
+        <w:rPr>
+          <w:i/>
+          <w:iCs/>
+        </w:rPr>
+        <w:t>Diagnose</w:t>
+      </w:r>
+      <w:proofErr w:type="spellEnd"/>
+      <w:r>
+        <w:rPr>
+          <w:i/>
+          <w:iCs/>
+        </w:rPr>
+        <w:t xml:space="preserve"> Machine Learning Model Performance</w:t>
+      </w:r>
+      <w:r>
+        <w:rPr>
+          <w:i/>
+          <w:iCs/>
+        </w:rPr>
+        <w:t xml:space="preserve">, 2019, </w:t>
+      </w:r>
+      <w:r>
+        <w:rPr>
+          <w:lang w:eastAsia="pl-PL"/>
+        </w:rPr>
+        <w:t xml:space="preserve">url: </w:t>
+      </w:r>
+      <w:hyperlink r:id="rId28" w:history="1">
+        <w:r>
+          <w:rPr>
+            <w:rStyle w:val="Hipercze"/>
+            <w:lang w:eastAsia="pl-PL"/>
+          </w:rPr>
+          <w:t>https://machinelearningmastery.com/learning-curves-for-diagnosing-machine-learning-model-performance/</w:t>
+        </w:r>
+      </w:hyperlink>
+      <w:r>
+        <w:rPr>
+          <w:lang w:eastAsia="pl-PL"/>
+        </w:rPr>
+        <w:t>, dostęp: 9.03.2023</w:t>
+      </w:r>
+    </w:p>
+    <w:p>
+      <w:pPr>
+        <w:rPr>
+          <w:i/>
+          <w:iCs/>
+        </w:rPr>
+      </w:pPr>
+      <w:r>
+        <w:rPr>
+          <w:lang w:eastAsia="pl-PL"/>
+        </w:rPr>
+        <w:t>[9]</w:t>
+      </w:r>
+      <w:r>
+        <w:t xml:space="preserve"> J. </w:t>
+      </w:r>
+      <w:proofErr w:type="spellStart"/>
+      <w:r>
+        <w:t>Brownlee</w:t>
+      </w:r>
+      <w:proofErr w:type="spellEnd"/>
+      <w:r>
+        <w:t>,</w:t>
+      </w:r>
+      <w:r>
+        <w:t xml:space="preserve"> </w:t>
+      </w:r>
+      <w:proofErr w:type="spellStart"/>
+      <w:r>
+        <w:rPr>
+          <w:i/>
+          <w:iCs/>
+        </w:rPr>
+        <w:t>Develop</w:t>
+      </w:r>
+      <w:proofErr w:type="spellEnd"/>
+      <w:r>
+        <w:rPr>
+          <w:i/>
+          <w:iCs/>
+        </w:rPr>
+        <w:t xml:space="preserve"> </w:t>
+      </w:r>
+      <w:proofErr w:type="spellStart"/>
+      <w:r>
+        <w:rPr>
+          <w:i/>
+          <w:iCs/>
+        </w:rPr>
+        <w:t>Deep</w:t>
+      </w:r>
+      <w:proofErr w:type="spellEnd"/>
+      <w:r>
+        <w:rPr>
+          <w:i/>
+          <w:iCs/>
+        </w:rPr>
+        <w:t xml:space="preserve"> Learning </w:t>
+      </w:r>
+      <w:proofErr w:type="spellStart"/>
+      <w:r>
+        <w:rPr>
+          <w:i/>
+          <w:iCs/>
+        </w:rPr>
+        <w:t>Models</w:t>
+      </w:r>
+      <w:proofErr w:type="spellEnd"/>
+      <w:r>
+        <w:rPr>
+          <w:i/>
+          <w:iCs/>
+        </w:rPr>
+        <w:t xml:space="preserve"> on </w:t>
+      </w:r>
+      <w:proofErr w:type="spellStart"/>
+      <w:r>
+        <w:rPr>
+          <w:i/>
+          <w:iCs/>
+        </w:rPr>
+        <w:t>Theano</w:t>
+      </w:r>
+      <w:proofErr w:type="spellEnd"/>
+      <w:r>
+        <w:rPr>
+          <w:i/>
+          <w:iCs/>
+        </w:rPr>
+        <w:t xml:space="preserve"> and </w:t>
+      </w:r>
+      <w:proofErr w:type="spellStart"/>
+      <w:r>
+        <w:rPr>
+          <w:i/>
+          <w:iCs/>
+        </w:rPr>
+        <w:t>TensorFlow</w:t>
+      </w:r>
+      <w:proofErr w:type="spellEnd"/>
+      <w:r>
+        <w:rPr>
+          <w:i/>
+          <w:iCs/>
+        </w:rPr>
+        <w:t xml:space="preserve"> Using </w:t>
+      </w:r>
+      <w:proofErr w:type="spellStart"/>
+      <w:r>
+        <w:rPr>
+          <w:i/>
+          <w:iCs/>
+        </w:rPr>
+        <w:t>Keras</w:t>
+      </w:r>
+      <w:proofErr w:type="spellEnd"/>
+      <w:r>
+        <w:rPr>
+          <w:i/>
+          <w:iCs/>
+        </w:rPr>
+        <w:t xml:space="preserve">, </w:t>
+      </w:r>
+      <w:r>
+        <w:t>2016</w:t>
+      </w:r>
+      <w:r>
+        <w:t xml:space="preserve">, </w:t>
+      </w:r>
+      <w:proofErr w:type="spellStart"/>
+      <w:r>
+        <w:t>str</w:t>
+      </w:r>
+      <w:proofErr w:type="spellEnd"/>
+      <w:r>
+        <w:t>:</w:t>
+      </w:r>
+      <w:r>
+        <w:t xml:space="preserve"> 116 - 134</w:t>
+      </w:r>
+    </w:p>
+    <w:p>
+      <w:r>
+        <w:rPr>
+          <w:lang w:eastAsia="pl-PL"/>
+        </w:rPr>
+        <w:t>[10]</w:t>
+      </w:r>
+      <w:r>
+        <w:rPr>
+          <w:lang w:eastAsia="pl-PL"/>
+        </w:rPr>
+        <w:t xml:space="preserve"> M. </w:t>
+      </w:r>
+      <w:proofErr w:type="spellStart"/>
+      <w:r>
+        <w:rPr>
+          <w:lang w:eastAsia="pl-PL"/>
+        </w:rPr>
+        <w:t>Mamczur</w:t>
+      </w:r>
+      <w:proofErr w:type="spellEnd"/>
+      <w:r>
+        <w:rPr>
+          <w:lang w:eastAsia="pl-PL"/>
+        </w:rPr>
+        <w:t xml:space="preserve"> </w:t>
+      </w:r>
+      <w:r>
+        <w:rPr>
+          <w:lang w:eastAsia="pl-PL"/>
+        </w:rPr>
+        <w:t>,</w:t>
+      </w:r>
+      <w:r>
+        <w:rPr>
+          <w:i/>
+          <w:iCs/>
+        </w:rPr>
+        <w:t>Jak działają konwolucyjne sieci neuronowe (CNN)?</w:t>
+      </w:r>
+      <w:r>
+        <w:rPr>
+          <w:i/>
+          <w:iCs/>
+        </w:rPr>
+        <w:t xml:space="preserve">, </w:t>
+      </w:r>
+      <w:r>
+        <w:t xml:space="preserve">2021, </w:t>
+      </w:r>
+      <w:r>
+        <w:t xml:space="preserve">url: </w:t>
+      </w:r>
+      <w:hyperlink r:id="rId29" w:history="1">
+        <w:r>
+          <w:rPr>
+            <w:rStyle w:val="Hipercze"/>
+          </w:rPr>
+          <w:t>https://miroslawmamczur.pl/jak-dzialaja-konwolucyjne-sieci-neuronowe-cnn/</w:t>
+        </w:r>
+      </w:hyperlink>
+      <w:r>
+        <w:t>, dostęp: 14.03.2023</w:t>
+      </w:r>
+    </w:p>
+    <w:p>
+      <w:pPr>
+        <w:rPr>
+          <w:lang w:eastAsia="pl-PL"/>
+        </w:rPr>
+      </w:pPr>
+    </w:p>
+    <w:p>
+      <w:pPr>
+        <w:rPr>
+          <w:lang w:eastAsia="pl-PL"/>
+        </w:rPr>
+      </w:pPr>
+    </w:p>
     <w:p>
       <w:r>
         <w:t xml:space="preserve">GNB - </w:t>
       </w:r>
-      <w:hyperlink r:id="rId21" w:history="1">
+      <w:hyperlink r:id="rId30" w:history="1">
         <w:r>
           <w:rPr>
             <w:rStyle w:val="Hipercze"/>
@@ -5466,6 +6977,7 @@
     <w:p>
       <w:proofErr w:type="spellStart"/>
       <w:r>
+        <w:lastRenderedPageBreak/>
         <w:t>Decision</w:t>
       </w:r>
       <w:proofErr w:type="spellEnd"/>
@@ -5480,7 +6992,7 @@
       <w:r>
         <w:t xml:space="preserve"> - </w:t>
       </w:r>
-      <w:hyperlink r:id="rId22" w:history="1">
+      <w:hyperlink r:id="rId31" w:history="1">
         <w:r>
           <w:rPr>
             <w:rStyle w:val="Hipercze"/>
@@ -5501,7 +7013,7 @@
       <w:r>
         <w:t xml:space="preserve"> - </w:t>
       </w:r>
-      <w:hyperlink r:id="rId23" w:history="1">
+      <w:hyperlink r:id="rId32" w:history="1">
         <w:r>
           <w:rPr>
             <w:rStyle w:val="Hipercze"/>
@@ -5514,7 +7026,7 @@
       <w:r>
         <w:t xml:space="preserve">KNN - </w:t>
       </w:r>
-      <w:hyperlink r:id="rId24" w:history="1">
+      <w:hyperlink r:id="rId33" w:history="1">
         <w:r>
           <w:rPr>
             <w:rStyle w:val="Hipercze"/>
@@ -5524,7 +7036,7 @@
       </w:hyperlink>
     </w:p>
     <w:p>
-      <w:hyperlink r:id="rId25" w:history="1">
+      <w:hyperlink r:id="rId34" w:history="1">
         <w:r>
           <w:rPr>
             <w:rStyle w:val="Hipercze"/>
@@ -5537,7 +7049,7 @@
       <w:r>
         <w:t xml:space="preserve">SGD - </w:t>
       </w:r>
-      <w:hyperlink r:id="rId26" w:history="1">
+      <w:hyperlink r:id="rId35" w:history="1">
         <w:r>
           <w:rPr>
             <w:rStyle w:val="Hipercze"/>
@@ -5560,36 +7072,12 @@
       <w:pPr>
         <w:pStyle w:val="Nagwek1"/>
       </w:pPr>
-      <w:bookmarkStart w:id="17" w:name="_Toc123635390"/>
-      <w:r>
-        <w:lastRenderedPageBreak/>
-        <w:t>Spis tabel, wykresów i rysunków</w:t>
-      </w:r>
-      <w:bookmarkEnd w:id="17"/>
-    </w:p>
-    <w:p>
-      <w:pPr>
-        <w:rPr>
-          <w:rFonts w:asciiTheme="majorHAnsi" w:eastAsiaTheme="majorEastAsia" w:hAnsiTheme="majorHAnsi" w:cstheme="majorBidi"/>
-          <w:color w:val="2F5496" w:themeColor="accent1" w:themeShade="BF"/>
-          <w:sz w:val="32"/>
-          <w:szCs w:val="32"/>
-        </w:rPr>
-      </w:pPr>
-      <w:r>
-        <w:br w:type="page"/>
-      </w:r>
-    </w:p>
-    <w:p>
-      <w:pPr>
-        <w:pStyle w:val="Nagwek1"/>
-      </w:pPr>
-      <w:bookmarkStart w:id="18" w:name="_Toc123635391"/>
+      <w:bookmarkStart w:id="20" w:name="_Toc123635391"/>
       <w:r>
         <w:lastRenderedPageBreak/>
         <w:t>Aneks (kod, tabelka z danymi, treść ankiety)</w:t>
       </w:r>
-      <w:bookmarkEnd w:id="18"/>
+      <w:bookmarkEnd w:id="20"/>
     </w:p>
     <w:p/>
     <w:p>
@@ -5703,6 +7191,66 @@
 </w:document>
 </file>
 
+<file path=word/comments.xml><?xml version="1.0" encoding="utf-8"?>
+<w:comments xmlns:wpc="http://schemas.microsoft.com/office/word/2010/wordprocessingCanvas" xmlns:cx="http://schemas.microsoft.com/office/drawing/2014/chartex" xmlns:cx1="http://schemas.microsoft.com/office/drawing/2015/9/8/chartex" xmlns:cx2="http://schemas.microsoft.com/office/drawing/2015/10/21/chartex" xmlns:cx3="http://schemas.microsoft.com/office/drawing/2016/5/9/chartex" xmlns:cx4="http://schemas.microsoft.com/office/drawing/2016/5/10/chartex" xmlns:cx5="http://schemas.microsoft.com/office/drawing/2016/5/11/chartex" xmlns:cx6="http://schemas.microsoft.com/office/drawing/2016/5/12/chartex" xmlns:cx7="http://schemas.microsoft.com/office/drawing/2016/5/13/chartex" xmlns:cx8="http://schemas.microsoft.com/office/drawing/2016/5/14/chartex" xmlns:mc="http://schemas.openxmlformats.org/markup-compatibility/2006" xmlns:aink="http://schemas.microsoft.com/office/drawing/2016/ink" xmlns:am3d="http://schemas.microsoft.com/office/drawing/2017/model3d" xmlns:o="urn:schemas-microsoft-com:office:office" xmlns:oel="http://schemas.microsoft.com/office/2019/extlst" xmlns:r="http://schemas.openxmlformats.org/officeDocument/2006/relationships" xmlns:m="http://schemas.openxmlformats.org/officeDocument/2006/math" xmlns:v="urn:schemas-microsoft-com:vml" xmlns:wp14="http://schemas.microsoft.com/office/word/2010/wordprocessingDrawing" xmlns:wp="http://schemas.openxmlformats.org/drawingml/2006/wordprocessingDrawing" xmlns:w10="urn:schemas-microsoft-com:office:word" xmlns:w="http://schemas.openxmlformats.org/wordprocessingml/2006/main" xmlns:w14="http://schemas.microsoft.com/office/word/2010/wordml" xmlns:w15="http://schemas.microsoft.com/office/word/2012/wordml" xmlns:w16cex="http://schemas.microsoft.com/office/word/2018/wordml/cex" xmlns:w16cid="http://schemas.microsoft.com/office/word/2016/wordml/cid" xmlns:w16="http://schemas.microsoft.com/office/word/2018/wordml" xmlns:w16sdtdh="http://schemas.microsoft.com/office/word/2020/wordml/sdtdatahash" xmlns:w16se="http://schemas.microsoft.com/office/word/2015/wordml/symex" xmlns:wpg="http://schemas.microsoft.com/office/word/2010/wordprocessingGroup" xmlns:wpi="http://schemas.microsoft.com/office/word/2010/wordprocessingInk" xmlns:wne="http://schemas.microsoft.com/office/word/2006/wordml" xmlns:wps="http://schemas.microsoft.com/office/word/2010/wordprocessingShape" mc:Ignorable="w14 w15 w16se w16cid w16 w16cex w16sdtdh wp14">
+  <w:comment w:id="6" w:author="Monika Etrych" w:date="2023-03-14T08:42:00Z" w:initials="ME">
+    <w:p>
+      <w:pPr>
+        <w:pStyle w:val="Tekstkomentarza"/>
+        <w:jc w:val="left"/>
+      </w:pPr>
+      <w:r>
+        <w:rPr>
+          <w:rStyle w:val="Odwoaniedokomentarza"/>
+        </w:rPr>
+        <w:annotationRef/>
+      </w:r>
+      <w:r>
+        <w:t>W loss odległość pomiędzy train i test świadczy o zbyt małej reprezentatywności danych treningowych, trzeba dorobić augmentation, żeby fajnie śmigało.</w:t>
+      </w:r>
+    </w:p>
+  </w:comment>
+  <w:comment w:id="7" w:author="Monika Etrych" w:date="2023-03-14T08:43:00Z" w:initials="ME">
+    <w:p>
+      <w:pPr>
+        <w:pStyle w:val="Tekstkomentarza"/>
+        <w:jc w:val="left"/>
+      </w:pPr>
+      <w:r>
+        <w:rPr>
+          <w:rStyle w:val="Odwoaniedokomentarza"/>
+        </w:rPr>
+        <w:annotationRef/>
+      </w:r>
+      <w:r>
+        <w:t>Można śmiało zwiększyć liczbę epok do 20</w:t>
+      </w:r>
+    </w:p>
+  </w:comment>
+</w:comments>
+</file>
+
+<file path=word/commentsExtended.xml><?xml version="1.0" encoding="utf-8"?>
+<w15:commentsEx xmlns:wpc="http://schemas.microsoft.com/office/word/2010/wordprocessingCanvas" xmlns:cx="http://schemas.microsoft.com/office/drawing/2014/chartex" xmlns:cx1="http://schemas.microsoft.com/office/drawing/2015/9/8/chartex" xmlns:cx2="http://schemas.microsoft.com/office/drawing/2015/10/21/chartex" xmlns:cx3="http://schemas.microsoft.com/office/drawing/2016/5/9/chartex" xmlns:cx4="http://schemas.microsoft.com/office/drawing/2016/5/10/chartex" xmlns:cx5="http://schemas.microsoft.com/office/drawing/2016/5/11/chartex" xmlns:cx6="http://schemas.microsoft.com/office/drawing/2016/5/12/chartex" xmlns:cx7="http://schemas.microsoft.com/office/drawing/2016/5/13/chartex" xmlns:cx8="http://schemas.microsoft.com/office/drawing/2016/5/14/chartex" xmlns:mc="http://schemas.openxmlformats.org/markup-compatibility/2006" xmlns:aink="http://schemas.microsoft.com/office/drawing/2016/ink" xmlns:am3d="http://schemas.microsoft.com/office/drawing/2017/model3d" xmlns:o="urn:schemas-microsoft-com:office:office" xmlns:oel="http://schemas.microsoft.com/office/2019/extlst" xmlns:r="http://schemas.openxmlformats.org/officeDocument/2006/relationships" xmlns:m="http://schemas.openxmlformats.org/officeDocument/2006/math" xmlns:v="urn:schemas-microsoft-com:vml" xmlns:wp14="http://schemas.microsoft.com/office/word/2010/wordprocessingDrawing" xmlns:wp="http://schemas.openxmlformats.org/drawingml/2006/wordprocessingDrawing" xmlns:w10="urn:schemas-microsoft-com:office:word" xmlns:w="http://schemas.openxmlformats.org/wordprocessingml/2006/main" xmlns:w14="http://schemas.microsoft.com/office/word/2010/wordml" xmlns:w15="http://schemas.microsoft.com/office/word/2012/wordml" xmlns:w16cex="http://schemas.microsoft.com/office/word/2018/wordml/cex" xmlns:w16cid="http://schemas.microsoft.com/office/word/2016/wordml/cid" xmlns:w16="http://schemas.microsoft.com/office/word/2018/wordml" xmlns:w16sdtdh="http://schemas.microsoft.com/office/word/2020/wordml/sdtdatahash" xmlns:w16se="http://schemas.microsoft.com/office/word/2015/wordml/symex" xmlns:wpg="http://schemas.microsoft.com/office/word/2010/wordprocessingGroup" xmlns:wpi="http://schemas.microsoft.com/office/word/2010/wordprocessingInk" xmlns:wne="http://schemas.microsoft.com/office/word/2006/wordml" xmlns:wps="http://schemas.microsoft.com/office/word/2010/wordprocessingShape" mc:Ignorable="w14 w15 w16se w16cid w16 w16cex w16sdtdh wp14">
+  <w15:commentEx w15:paraId="575E6C9E" w15:done="0"/>
+  <w15:commentEx w15:paraId="71B23C7D" w15:paraIdParent="575E6C9E" w15:done="0"/>
+</w15:commentsEx>
+</file>
+
+<file path=word/commentsExtensible.xml><?xml version="1.0" encoding="utf-8"?>
+<w16cex:commentsExtensible xmlns:wpc="http://schemas.microsoft.com/office/word/2010/wordprocessingCanvas" xmlns:cx="http://schemas.microsoft.com/office/drawing/2014/chartex" xmlns:cx1="http://schemas.microsoft.com/office/drawing/2015/9/8/chartex" xmlns:cx2="http://schemas.microsoft.com/office/drawing/2015/10/21/chartex" xmlns:cx3="http://schemas.microsoft.com/office/drawing/2016/5/9/chartex" xmlns:cx4="http://schemas.microsoft.com/office/drawing/2016/5/10/chartex" xmlns:cx5="http://schemas.microsoft.com/office/drawing/2016/5/11/chartex" xmlns:cx6="http://schemas.microsoft.com/office/drawing/2016/5/12/chartex" xmlns:cx7="http://schemas.microsoft.com/office/drawing/2016/5/13/chartex" xmlns:cx8="http://schemas.microsoft.com/office/drawing/2016/5/14/chartex" xmlns:mc="http://schemas.openxmlformats.org/markup-compatibility/2006" xmlns:aink="http://schemas.microsoft.com/office/drawing/2016/ink" xmlns:am3d="http://schemas.microsoft.com/office/drawing/2017/model3d" xmlns:o="urn:schemas-microsoft-com:office:office" xmlns:oel="http://schemas.microsoft.com/office/2019/extlst" xmlns:r="http://schemas.openxmlformats.org/officeDocument/2006/relationships" xmlns:m="http://schemas.openxmlformats.org/officeDocument/2006/math" xmlns:v="urn:schemas-microsoft-com:vml" xmlns:wp14="http://schemas.microsoft.com/office/word/2010/wordprocessingDrawing" xmlns:wp="http://schemas.openxmlformats.org/drawingml/2006/wordprocessingDrawing" xmlns:w10="urn:schemas-microsoft-com:office:word" xmlns:w="http://schemas.openxmlformats.org/wordprocessingml/2006/main" xmlns:w14="http://schemas.microsoft.com/office/word/2010/wordml" xmlns:w15="http://schemas.microsoft.com/office/word/2012/wordml" xmlns:w16cex="http://schemas.microsoft.com/office/word/2018/wordml/cex" xmlns:w16cid="http://schemas.microsoft.com/office/word/2016/wordml/cid" xmlns:w16="http://schemas.microsoft.com/office/word/2018/wordml" xmlns:w16sdtdh="http://schemas.microsoft.com/office/word/2020/wordml/sdtdatahash" xmlns:w16se="http://schemas.microsoft.com/office/word/2015/wordml/symex" xmlns:wpg="http://schemas.microsoft.com/office/word/2010/wordprocessingGroup" xmlns:wpi="http://schemas.microsoft.com/office/word/2010/wordprocessingInk" xmlns:wne="http://schemas.microsoft.com/office/word/2006/wordml" xmlns:wps="http://schemas.microsoft.com/office/word/2010/wordprocessingShape" mc:Ignorable="w14 w15 w16se w16cid w16 w16cex w16sdtdh wp14">
+  <w16cex:commentExtensible w16cex:durableId="27BAB209" w16cex:dateUtc="2023-03-14T07:42:00Z"/>
+  <w16cex:commentExtensible w16cex:durableId="27BAB21A" w16cex:dateUtc="2023-03-14T07:43:00Z"/>
+</w16cex:commentsExtensible>
+</file>
+
+<file path=word/commentsIds.xml><?xml version="1.0" encoding="utf-8"?>
+<w16cid:commentsIds xmlns:wpc="http://schemas.microsoft.com/office/word/2010/wordprocessingCanvas" xmlns:cx="http://schemas.microsoft.com/office/drawing/2014/chartex" xmlns:cx1="http://schemas.microsoft.com/office/drawing/2015/9/8/chartex" xmlns:cx2="http://schemas.microsoft.com/office/drawing/2015/10/21/chartex" xmlns:cx3="http://schemas.microsoft.com/office/drawing/2016/5/9/chartex" xmlns:cx4="http://schemas.microsoft.com/office/drawing/2016/5/10/chartex" xmlns:cx5="http://schemas.microsoft.com/office/drawing/2016/5/11/chartex" xmlns:cx6="http://schemas.microsoft.com/office/drawing/2016/5/12/chartex" xmlns:cx7="http://schemas.microsoft.com/office/drawing/2016/5/13/chartex" xmlns:cx8="http://schemas.microsoft.com/office/drawing/2016/5/14/chartex" xmlns:mc="http://schemas.openxmlformats.org/markup-compatibility/2006" xmlns:aink="http://schemas.microsoft.com/office/drawing/2016/ink" xmlns:am3d="http://schemas.microsoft.com/office/drawing/2017/model3d" xmlns:o="urn:schemas-microsoft-com:office:office" xmlns:oel="http://schemas.microsoft.com/office/2019/extlst" xmlns:r="http://schemas.openxmlformats.org/officeDocument/2006/relationships" xmlns:m="http://schemas.openxmlformats.org/officeDocument/2006/math" xmlns:v="urn:schemas-microsoft-com:vml" xmlns:wp14="http://schemas.microsoft.com/office/word/2010/wordprocessingDrawing" xmlns:wp="http://schemas.openxmlformats.org/drawingml/2006/wordprocessingDrawing" xmlns:w10="urn:schemas-microsoft-com:office:word" xmlns:w="http://schemas.openxmlformats.org/wordprocessingml/2006/main" xmlns:w14="http://schemas.microsoft.com/office/word/2010/wordml" xmlns:w15="http://schemas.microsoft.com/office/word/2012/wordml" xmlns:w16cex="http://schemas.microsoft.com/office/word/2018/wordml/cex" xmlns:w16cid="http://schemas.microsoft.com/office/word/2016/wordml/cid" xmlns:w16="http://schemas.microsoft.com/office/word/2018/wordml" xmlns:w16sdtdh="http://schemas.microsoft.com/office/word/2020/wordml/sdtdatahash" xmlns:w16se="http://schemas.microsoft.com/office/word/2015/wordml/symex" xmlns:wpg="http://schemas.microsoft.com/office/word/2010/wordprocessingGroup" xmlns:wpi="http://schemas.microsoft.com/office/word/2010/wordprocessingInk" xmlns:wne="http://schemas.microsoft.com/office/word/2006/wordml" xmlns:wps="http://schemas.microsoft.com/office/word/2010/wordprocessingShape" mc:Ignorable="w14 w15 w16se w16cid w16 w16cex w16sdtdh wp14">
+  <w16cid:commentId w16cid:paraId="575E6C9E" w16cid:durableId="27BAB209"/>
+  <w16cid:commentId w16cid:paraId="71B23C7D" w16cid:durableId="27BAB21A"/>
+</w16cid:commentsIds>
+</file>
+
 <file path=word/numbering.xml><?xml version="1.0" encoding="utf-8"?>
 <w:numbering xmlns:wpc="http://schemas.microsoft.com/office/word/2010/wordprocessingCanvas" xmlns:cx="http://schemas.microsoft.com/office/drawing/2014/chartex" xmlns:cx1="http://schemas.microsoft.com/office/drawing/2015/9/8/chartex" xmlns:cx2="http://schemas.microsoft.com/office/drawing/2015/10/21/chartex" xmlns:cx3="http://schemas.microsoft.com/office/drawing/2016/5/9/chartex" xmlns:cx4="http://schemas.microsoft.com/office/drawing/2016/5/10/chartex" xmlns:cx5="http://schemas.microsoft.com/office/drawing/2016/5/11/chartex" xmlns:cx6="http://schemas.microsoft.com/office/drawing/2016/5/12/chartex" xmlns:cx7="http://schemas.microsoft.com/office/drawing/2016/5/13/chartex" xmlns:cx8="http://schemas.microsoft.com/office/drawing/2016/5/14/chartex" xmlns:mc="http://schemas.openxmlformats.org/markup-compatibility/2006" xmlns:aink="http://schemas.microsoft.com/office/drawing/2016/ink" xmlns:am3d="http://schemas.microsoft.com/office/drawing/2017/model3d" xmlns:o="urn:schemas-microsoft-com:office:office" xmlns:oel="http://schemas.microsoft.com/office/2019/extlst" xmlns:r="http://schemas.openxmlformats.org/officeDocument/2006/relationships" xmlns:m="http://schemas.openxmlformats.org/officeDocument/2006/math" xmlns:v="urn:schemas-microsoft-com:vml" xmlns:wp14="http://schemas.microsoft.com/office/word/2010/wordprocessingDrawing" xmlns:wp="http://schemas.openxmlformats.org/drawingml/2006/wordprocessingDrawing" xmlns:w10="urn:schemas-microsoft-com:office:word" xmlns:w="http://schemas.openxmlformats.org/wordprocessingml/2006/main" xmlns:w14="http://schemas.microsoft.com/office/word/2010/wordml" xmlns:w15="http://schemas.microsoft.com/office/word/2012/wordml" xmlns:w16cex="http://schemas.microsoft.com/office/word/2018/wordml/cex" xmlns:w16cid="http://schemas.microsoft.com/office/word/2016/wordml/cid" xmlns:w16="http://schemas.microsoft.com/office/word/2018/wordml" xmlns:w16sdtdh="http://schemas.microsoft.com/office/word/2020/wordml/sdtdatahash" xmlns:w16se="http://schemas.microsoft.com/office/word/2015/wordml/symex" xmlns:wpg="http://schemas.microsoft.com/office/word/2010/wordprocessingGroup" xmlns:wpi="http://schemas.microsoft.com/office/word/2010/wordprocessingInk" xmlns:wne="http://schemas.microsoft.com/office/word/2006/wordml" xmlns:wps="http://schemas.microsoft.com/office/word/2010/wordprocessingShape" mc:Ignorable="w14 w15 w16se w16cid w16 w16cex w16sdtdh wp14">
   <w:abstractNum w:abstractNumId="0" w15:restartNumberingAfterBreak="0">
@@ -6962,9 +8510,122 @@
     </w:lvl>
   </w:abstractNum>
   <w:abstractNum w:abstractNumId="10" w15:restartNumberingAfterBreak="0">
+    <w:nsid w:val="41866773"/>
+    <w:multiLevelType w:val="multilevel"/>
+    <w:tmpl w:val="E464826A"/>
+    <w:lvl w:ilvl="0">
+      <w:start w:val="1"/>
+      <w:numFmt w:val="decimal"/>
+      <w:lvlText w:val="%1."/>
+      <w:lvlJc w:val="left"/>
+      <w:pPr>
+        <w:tabs>
+          <w:tab w:val="num" w:pos="1068"/>
+        </w:tabs>
+        <w:ind w:left="1068" w:hanging="360"/>
+      </w:pPr>
+    </w:lvl>
+    <w:lvl w:ilvl="1">
+      <w:start w:val="1"/>
+      <w:numFmt w:val="decimal"/>
+      <w:lvlText w:val="%2."/>
+      <w:lvlJc w:val="left"/>
+      <w:pPr>
+        <w:tabs>
+          <w:tab w:val="num" w:pos="1788"/>
+        </w:tabs>
+        <w:ind w:left="1788" w:hanging="360"/>
+      </w:pPr>
+    </w:lvl>
+    <w:lvl w:ilvl="2" w:tentative="1">
+      <w:start w:val="1"/>
+      <w:numFmt w:val="decimal"/>
+      <w:lvlText w:val="%3."/>
+      <w:lvlJc w:val="left"/>
+      <w:pPr>
+        <w:tabs>
+          <w:tab w:val="num" w:pos="2508"/>
+        </w:tabs>
+        <w:ind w:left="2508" w:hanging="360"/>
+      </w:pPr>
+    </w:lvl>
+    <w:lvl w:ilvl="3" w:tentative="1">
+      <w:start w:val="1"/>
+      <w:numFmt w:val="decimal"/>
+      <w:lvlText w:val="%4."/>
+      <w:lvlJc w:val="left"/>
+      <w:pPr>
+        <w:tabs>
+          <w:tab w:val="num" w:pos="3228"/>
+        </w:tabs>
+        <w:ind w:left="3228" w:hanging="360"/>
+      </w:pPr>
+    </w:lvl>
+    <w:lvl w:ilvl="4" w:tentative="1">
+      <w:start w:val="1"/>
+      <w:numFmt w:val="decimal"/>
+      <w:lvlText w:val="%5."/>
+      <w:lvlJc w:val="left"/>
+      <w:pPr>
+        <w:tabs>
+          <w:tab w:val="num" w:pos="3948"/>
+        </w:tabs>
+        <w:ind w:left="3948" w:hanging="360"/>
+      </w:pPr>
+    </w:lvl>
+    <w:lvl w:ilvl="5" w:tentative="1">
+      <w:start w:val="1"/>
+      <w:numFmt w:val="decimal"/>
+      <w:lvlText w:val="%6."/>
+      <w:lvlJc w:val="left"/>
+      <w:pPr>
+        <w:tabs>
+          <w:tab w:val="num" w:pos="4668"/>
+        </w:tabs>
+        <w:ind w:left="4668" w:hanging="360"/>
+      </w:pPr>
+    </w:lvl>
+    <w:lvl w:ilvl="6" w:tentative="1">
+      <w:start w:val="1"/>
+      <w:numFmt w:val="decimal"/>
+      <w:lvlText w:val="%7."/>
+      <w:lvlJc w:val="left"/>
+      <w:pPr>
+        <w:tabs>
+          <w:tab w:val="num" w:pos="5388"/>
+        </w:tabs>
+        <w:ind w:left="5388" w:hanging="360"/>
+      </w:pPr>
+    </w:lvl>
+    <w:lvl w:ilvl="7" w:tentative="1">
+      <w:start w:val="1"/>
+      <w:numFmt w:val="decimal"/>
+      <w:lvlText w:val="%8."/>
+      <w:lvlJc w:val="left"/>
+      <w:pPr>
+        <w:tabs>
+          <w:tab w:val="num" w:pos="6108"/>
+        </w:tabs>
+        <w:ind w:left="6108" w:hanging="360"/>
+      </w:pPr>
+    </w:lvl>
+    <w:lvl w:ilvl="8" w:tentative="1">
+      <w:start w:val="1"/>
+      <w:numFmt w:val="decimal"/>
+      <w:lvlText w:val="%9."/>
+      <w:lvlJc w:val="left"/>
+      <w:pPr>
+        <w:tabs>
+          <w:tab w:val="num" w:pos="6828"/>
+        </w:tabs>
+        <w:ind w:left="6828" w:hanging="360"/>
+      </w:pPr>
+    </w:lvl>
+  </w:abstractNum>
+  <w:abstractNum w:abstractNumId="11" w15:restartNumberingAfterBreak="0">
     <w:nsid w:val="41CC7BDB"/>
     <w:multiLevelType w:val="multilevel"/>
-    <w:tmpl w:val="908CC362"/>
+    <w:tmpl w:val="4E94F9AA"/>
     <w:lvl w:ilvl="0">
       <w:start w:val="1"/>
       <w:numFmt w:val="bullet"/>
@@ -6981,23 +8642,19 @@
         <w:sz w:val="20"/>
       </w:rPr>
     </w:lvl>
-    <w:lvl w:ilvl="1" w:tentative="1">
-      <w:start w:val="1"/>
-      <w:numFmt w:val="bullet"/>
-      <w:lvlText w:val="o"/>
-      <w:lvlJc w:val="left"/>
-      <w:pPr>
-        <w:tabs>
-          <w:tab w:val="num" w:pos="1440"/>
-        </w:tabs>
+    <w:lvl w:ilvl="1">
+      <w:start w:val="1"/>
+      <w:numFmt w:val="decimal"/>
+      <w:lvlText w:val="%2."/>
+      <w:lvlJc w:val="left"/>
+      <w:pPr>
         <w:ind w:left="1440" w:hanging="360"/>
       </w:pPr>
       <w:rPr>
-        <w:rFonts w:ascii="Courier New" w:hAnsi="Courier New" w:hint="default"/>
-        <w:sz w:val="20"/>
-      </w:rPr>
-    </w:lvl>
-    <w:lvl w:ilvl="2" w:tentative="1">
+        <w:rFonts w:hint="default"/>
+      </w:rPr>
+    </w:lvl>
+    <w:lvl w:ilvl="2">
       <w:start w:val="1"/>
       <w:numFmt w:val="bullet"/>
       <w:lvlText w:val=""/>
@@ -7110,7 +8767,7 @@
       </w:rPr>
     </w:lvl>
   </w:abstractNum>
-  <w:abstractNum w:abstractNumId="11" w15:restartNumberingAfterBreak="0">
+  <w:abstractNum w:abstractNumId="12" w15:restartNumberingAfterBreak="0">
     <w:nsid w:val="420442C5"/>
     <w:multiLevelType w:val="multilevel"/>
     <w:tmpl w:val="813EC272"/>
@@ -7232,7 +8889,7 @@
       </w:rPr>
     </w:lvl>
   </w:abstractNum>
-  <w:abstractNum w:abstractNumId="12" w15:restartNumberingAfterBreak="0">
+  <w:abstractNum w:abstractNumId="13" w15:restartNumberingAfterBreak="0">
     <w:nsid w:val="43030700"/>
     <w:multiLevelType w:val="hybridMultilevel"/>
     <w:tmpl w:val="B30C7946"/>
@@ -7323,7 +8980,7 @@
       </w:pPr>
     </w:lvl>
   </w:abstractNum>
-  <w:abstractNum w:abstractNumId="13" w15:restartNumberingAfterBreak="0">
+  <w:abstractNum w:abstractNumId="14" w15:restartNumberingAfterBreak="0">
     <w:nsid w:val="4C60542F"/>
     <w:multiLevelType w:val="hybridMultilevel"/>
     <w:tmpl w:val="CEB447C6"/>
@@ -7463,7 +9120,7 @@
       </w:rPr>
     </w:lvl>
   </w:abstractNum>
-  <w:abstractNum w:abstractNumId="14" w15:restartNumberingAfterBreak="0">
+  <w:abstractNum w:abstractNumId="15" w15:restartNumberingAfterBreak="0">
     <w:nsid w:val="4EB2484F"/>
     <w:multiLevelType w:val="hybridMultilevel"/>
     <w:tmpl w:val="770ECAA4"/>
@@ -7603,7 +9260,7 @@
       </w:rPr>
     </w:lvl>
   </w:abstractNum>
-  <w:abstractNum w:abstractNumId="15" w15:restartNumberingAfterBreak="0">
+  <w:abstractNum w:abstractNumId="16" w15:restartNumberingAfterBreak="0">
     <w:nsid w:val="56F6651E"/>
     <w:multiLevelType w:val="hybridMultilevel"/>
     <w:tmpl w:val="10FE4216"/>
@@ -7743,7 +9400,7 @@
       </w:rPr>
     </w:lvl>
   </w:abstractNum>
-  <w:abstractNum w:abstractNumId="16" w15:restartNumberingAfterBreak="0">
+  <w:abstractNum w:abstractNumId="17" w15:restartNumberingAfterBreak="0">
     <w:nsid w:val="5FFF7466"/>
     <w:multiLevelType w:val="multilevel"/>
     <w:tmpl w:val="6E4235D6"/>
@@ -7856,7 +9513,152 @@
       </w:rPr>
     </w:lvl>
   </w:abstractNum>
-  <w:abstractNum w:abstractNumId="17" w15:restartNumberingAfterBreak="0">
+  <w:abstractNum w:abstractNumId="18" w15:restartNumberingAfterBreak="0">
+    <w:nsid w:val="61913AFB"/>
+    <w:multiLevelType w:val="multilevel"/>
+    <w:tmpl w:val="E07818DC"/>
+    <w:lvl w:ilvl="0">
+      <w:start w:val="1"/>
+      <w:numFmt w:val="decimal"/>
+      <w:lvlText w:val="%1."/>
+      <w:lvlJc w:val="left"/>
+      <w:pPr>
+        <w:tabs>
+          <w:tab w:val="num" w:pos="720"/>
+        </w:tabs>
+        <w:ind w:left="720" w:hanging="360"/>
+      </w:pPr>
+      <w:rPr>
+        <w:rFonts w:hint="default"/>
+        <w:sz w:val="20"/>
+      </w:rPr>
+    </w:lvl>
+    <w:lvl w:ilvl="1">
+      <w:start w:val="1"/>
+      <w:numFmt w:val="decimal"/>
+      <w:lvlText w:val="%2."/>
+      <w:lvlJc w:val="left"/>
+      <w:pPr>
+        <w:ind w:left="1440" w:hanging="360"/>
+      </w:pPr>
+      <w:rPr>
+        <w:rFonts w:hint="default"/>
+      </w:rPr>
+    </w:lvl>
+    <w:lvl w:ilvl="2">
+      <w:start w:val="1"/>
+      <w:numFmt w:val="bullet"/>
+      <w:lvlText w:val=""/>
+      <w:lvlJc w:val="left"/>
+      <w:pPr>
+        <w:tabs>
+          <w:tab w:val="num" w:pos="2160"/>
+        </w:tabs>
+        <w:ind w:left="2160" w:hanging="360"/>
+      </w:pPr>
+      <w:rPr>
+        <w:rFonts w:ascii="Wingdings" w:hAnsi="Wingdings" w:hint="default"/>
+        <w:sz w:val="20"/>
+      </w:rPr>
+    </w:lvl>
+    <w:lvl w:ilvl="3" w:tentative="1">
+      <w:start w:val="1"/>
+      <w:numFmt w:val="bullet"/>
+      <w:lvlText w:val=""/>
+      <w:lvlJc w:val="left"/>
+      <w:pPr>
+        <w:tabs>
+          <w:tab w:val="num" w:pos="2880"/>
+        </w:tabs>
+        <w:ind w:left="2880" w:hanging="360"/>
+      </w:pPr>
+      <w:rPr>
+        <w:rFonts w:ascii="Wingdings" w:hAnsi="Wingdings" w:hint="default"/>
+        <w:sz w:val="20"/>
+      </w:rPr>
+    </w:lvl>
+    <w:lvl w:ilvl="4" w:tentative="1">
+      <w:start w:val="1"/>
+      <w:numFmt w:val="bullet"/>
+      <w:lvlText w:val=""/>
+      <w:lvlJc w:val="left"/>
+      <w:pPr>
+        <w:tabs>
+          <w:tab w:val="num" w:pos="3600"/>
+        </w:tabs>
+        <w:ind w:left="3600" w:hanging="360"/>
+      </w:pPr>
+      <w:rPr>
+        <w:rFonts w:ascii="Wingdings" w:hAnsi="Wingdings" w:hint="default"/>
+        <w:sz w:val="20"/>
+      </w:rPr>
+    </w:lvl>
+    <w:lvl w:ilvl="5" w:tentative="1">
+      <w:start w:val="1"/>
+      <w:numFmt w:val="bullet"/>
+      <w:lvlText w:val=""/>
+      <w:lvlJc w:val="left"/>
+      <w:pPr>
+        <w:tabs>
+          <w:tab w:val="num" w:pos="4320"/>
+        </w:tabs>
+        <w:ind w:left="4320" w:hanging="360"/>
+      </w:pPr>
+      <w:rPr>
+        <w:rFonts w:ascii="Wingdings" w:hAnsi="Wingdings" w:hint="default"/>
+        <w:sz w:val="20"/>
+      </w:rPr>
+    </w:lvl>
+    <w:lvl w:ilvl="6" w:tentative="1">
+      <w:start w:val="1"/>
+      <w:numFmt w:val="bullet"/>
+      <w:lvlText w:val=""/>
+      <w:lvlJc w:val="left"/>
+      <w:pPr>
+        <w:tabs>
+          <w:tab w:val="num" w:pos="5040"/>
+        </w:tabs>
+        <w:ind w:left="5040" w:hanging="360"/>
+      </w:pPr>
+      <w:rPr>
+        <w:rFonts w:ascii="Wingdings" w:hAnsi="Wingdings" w:hint="default"/>
+        <w:sz w:val="20"/>
+      </w:rPr>
+    </w:lvl>
+    <w:lvl w:ilvl="7" w:tentative="1">
+      <w:start w:val="1"/>
+      <w:numFmt w:val="bullet"/>
+      <w:lvlText w:val=""/>
+      <w:lvlJc w:val="left"/>
+      <w:pPr>
+        <w:tabs>
+          <w:tab w:val="num" w:pos="5760"/>
+        </w:tabs>
+        <w:ind w:left="5760" w:hanging="360"/>
+      </w:pPr>
+      <w:rPr>
+        <w:rFonts w:ascii="Wingdings" w:hAnsi="Wingdings" w:hint="default"/>
+        <w:sz w:val="20"/>
+      </w:rPr>
+    </w:lvl>
+    <w:lvl w:ilvl="8" w:tentative="1">
+      <w:start w:val="1"/>
+      <w:numFmt w:val="bullet"/>
+      <w:lvlText w:val=""/>
+      <w:lvlJc w:val="left"/>
+      <w:pPr>
+        <w:tabs>
+          <w:tab w:val="num" w:pos="6480"/>
+        </w:tabs>
+        <w:ind w:left="6480" w:hanging="360"/>
+      </w:pPr>
+      <w:rPr>
+        <w:rFonts w:ascii="Wingdings" w:hAnsi="Wingdings" w:hint="default"/>
+        <w:sz w:val="20"/>
+      </w:rPr>
+    </w:lvl>
+  </w:abstractNum>
+  <w:abstractNum w:abstractNumId="19" w15:restartNumberingAfterBreak="0">
     <w:nsid w:val="6854399E"/>
     <w:multiLevelType w:val="multilevel"/>
     <w:tmpl w:val="B73046A6"/>
@@ -7978,7 +9780,120 @@
       </w:rPr>
     </w:lvl>
   </w:abstractNum>
-  <w:abstractNum w:abstractNumId="18" w15:restartNumberingAfterBreak="0">
+  <w:abstractNum w:abstractNumId="20" w15:restartNumberingAfterBreak="0">
+    <w:nsid w:val="6BFB3AF8"/>
+    <w:multiLevelType w:val="multilevel"/>
+    <w:tmpl w:val="E464826A"/>
+    <w:lvl w:ilvl="0">
+      <w:start w:val="1"/>
+      <w:numFmt w:val="decimal"/>
+      <w:lvlText w:val="%1."/>
+      <w:lvlJc w:val="left"/>
+      <w:pPr>
+        <w:tabs>
+          <w:tab w:val="num" w:pos="1068"/>
+        </w:tabs>
+        <w:ind w:left="1068" w:hanging="360"/>
+      </w:pPr>
+    </w:lvl>
+    <w:lvl w:ilvl="1">
+      <w:start w:val="1"/>
+      <w:numFmt w:val="decimal"/>
+      <w:lvlText w:val="%2."/>
+      <w:lvlJc w:val="left"/>
+      <w:pPr>
+        <w:tabs>
+          <w:tab w:val="num" w:pos="1788"/>
+        </w:tabs>
+        <w:ind w:left="1788" w:hanging="360"/>
+      </w:pPr>
+    </w:lvl>
+    <w:lvl w:ilvl="2" w:tentative="1">
+      <w:start w:val="1"/>
+      <w:numFmt w:val="decimal"/>
+      <w:lvlText w:val="%3."/>
+      <w:lvlJc w:val="left"/>
+      <w:pPr>
+        <w:tabs>
+          <w:tab w:val="num" w:pos="2508"/>
+        </w:tabs>
+        <w:ind w:left="2508" w:hanging="360"/>
+      </w:pPr>
+    </w:lvl>
+    <w:lvl w:ilvl="3" w:tentative="1">
+      <w:start w:val="1"/>
+      <w:numFmt w:val="decimal"/>
+      <w:lvlText w:val="%4."/>
+      <w:lvlJc w:val="left"/>
+      <w:pPr>
+        <w:tabs>
+          <w:tab w:val="num" w:pos="3228"/>
+        </w:tabs>
+        <w:ind w:left="3228" w:hanging="360"/>
+      </w:pPr>
+    </w:lvl>
+    <w:lvl w:ilvl="4" w:tentative="1">
+      <w:start w:val="1"/>
+      <w:numFmt w:val="decimal"/>
+      <w:lvlText w:val="%5."/>
+      <w:lvlJc w:val="left"/>
+      <w:pPr>
+        <w:tabs>
+          <w:tab w:val="num" w:pos="3948"/>
+        </w:tabs>
+        <w:ind w:left="3948" w:hanging="360"/>
+      </w:pPr>
+    </w:lvl>
+    <w:lvl w:ilvl="5" w:tentative="1">
+      <w:start w:val="1"/>
+      <w:numFmt w:val="decimal"/>
+      <w:lvlText w:val="%6."/>
+      <w:lvlJc w:val="left"/>
+      <w:pPr>
+        <w:tabs>
+          <w:tab w:val="num" w:pos="4668"/>
+        </w:tabs>
+        <w:ind w:left="4668" w:hanging="360"/>
+      </w:pPr>
+    </w:lvl>
+    <w:lvl w:ilvl="6" w:tentative="1">
+      <w:start w:val="1"/>
+      <w:numFmt w:val="decimal"/>
+      <w:lvlText w:val="%7."/>
+      <w:lvlJc w:val="left"/>
+      <w:pPr>
+        <w:tabs>
+          <w:tab w:val="num" w:pos="5388"/>
+        </w:tabs>
+        <w:ind w:left="5388" w:hanging="360"/>
+      </w:pPr>
+    </w:lvl>
+    <w:lvl w:ilvl="7" w:tentative="1">
+      <w:start w:val="1"/>
+      <w:numFmt w:val="decimal"/>
+      <w:lvlText w:val="%8."/>
+      <w:lvlJc w:val="left"/>
+      <w:pPr>
+        <w:tabs>
+          <w:tab w:val="num" w:pos="6108"/>
+        </w:tabs>
+        <w:ind w:left="6108" w:hanging="360"/>
+      </w:pPr>
+    </w:lvl>
+    <w:lvl w:ilvl="8" w:tentative="1">
+      <w:start w:val="1"/>
+      <w:numFmt w:val="decimal"/>
+      <w:lvlText w:val="%9."/>
+      <w:lvlJc w:val="left"/>
+      <w:pPr>
+        <w:tabs>
+          <w:tab w:val="num" w:pos="6828"/>
+        </w:tabs>
+        <w:ind w:left="6828" w:hanging="360"/>
+      </w:pPr>
+    </w:lvl>
+  </w:abstractNum>
+  <w:abstractNum w:abstractNumId="21" w15:restartNumberingAfterBreak="0">
     <w:nsid w:val="70E55BC1"/>
     <w:multiLevelType w:val="hybridMultilevel"/>
     <w:tmpl w:val="9552F0EE"/>
@@ -8095,31 +10010,31 @@
     <w:abstractNumId w:val="2"/>
   </w:num>
   <w:num w:numId="2" w16cid:durableId="213854742">
-    <w:abstractNumId w:val="18"/>
+    <w:abstractNumId w:val="21"/>
   </w:num>
   <w:num w:numId="3" w16cid:durableId="2130203478">
     <w:abstractNumId w:val="1"/>
   </w:num>
   <w:num w:numId="4" w16cid:durableId="1779910236">
-    <w:abstractNumId w:val="16"/>
+    <w:abstractNumId w:val="17"/>
   </w:num>
   <w:num w:numId="5" w16cid:durableId="1410470162">
     <w:abstractNumId w:val="9"/>
   </w:num>
   <w:num w:numId="6" w16cid:durableId="240718634">
-    <w:abstractNumId w:val="11"/>
+    <w:abstractNumId w:val="12"/>
   </w:num>
   <w:num w:numId="7" w16cid:durableId="674454901">
     <w:abstractNumId w:val="6"/>
   </w:num>
   <w:num w:numId="8" w16cid:durableId="733242325">
-    <w:abstractNumId w:val="17"/>
+    <w:abstractNumId w:val="19"/>
   </w:num>
   <w:num w:numId="9" w16cid:durableId="405500125">
-    <w:abstractNumId w:val="12"/>
+    <w:abstractNumId w:val="13"/>
   </w:num>
   <w:num w:numId="10" w16cid:durableId="1472552526">
-    <w:abstractNumId w:val="10"/>
+    <w:abstractNumId w:val="11"/>
   </w:num>
   <w:num w:numId="11" w16cid:durableId="302345076">
     <w:abstractNumId w:val="5"/>
@@ -8131,7 +10046,7 @@
     <w:abstractNumId w:val="3"/>
   </w:num>
   <w:num w:numId="14" w16cid:durableId="381951491">
-    <w:abstractNumId w:val="14"/>
+    <w:abstractNumId w:val="15"/>
   </w:num>
   <w:num w:numId="15" w16cid:durableId="432626553">
     <w:abstractNumId w:val="8"/>
@@ -8140,15 +10055,32 @@
     <w:abstractNumId w:val="7"/>
   </w:num>
   <w:num w:numId="17" w16cid:durableId="318271289">
-    <w:abstractNumId w:val="13"/>
+    <w:abstractNumId w:val="14"/>
   </w:num>
   <w:num w:numId="18" w16cid:durableId="380908769">
     <w:abstractNumId w:val="4"/>
   </w:num>
   <w:num w:numId="19" w16cid:durableId="2003116214">
-    <w:abstractNumId w:val="15"/>
+    <w:abstractNumId w:val="16"/>
+  </w:num>
+  <w:num w:numId="20" w16cid:durableId="178084287">
+    <w:abstractNumId w:val="20"/>
+  </w:num>
+  <w:num w:numId="21" w16cid:durableId="1967545403">
+    <w:abstractNumId w:val="10"/>
+  </w:num>
+  <w:num w:numId="22" w16cid:durableId="1930314702">
+    <w:abstractNumId w:val="18"/>
   </w:num>
 </w:numbering>
+</file>
+
+<file path=word/people.xml><?xml version="1.0" encoding="utf-8"?>
+<w15:people xmlns:wpc="http://schemas.microsoft.com/office/word/2010/wordprocessingCanvas" xmlns:cx="http://schemas.microsoft.com/office/drawing/2014/chartex" xmlns:cx1="http://schemas.microsoft.com/office/drawing/2015/9/8/chartex" xmlns:cx2="http://schemas.microsoft.com/office/drawing/2015/10/21/chartex" xmlns:cx3="http://schemas.microsoft.com/office/drawing/2016/5/9/chartex" xmlns:cx4="http://schemas.microsoft.com/office/drawing/2016/5/10/chartex" xmlns:cx5="http://schemas.microsoft.com/office/drawing/2016/5/11/chartex" xmlns:cx6="http://schemas.microsoft.com/office/drawing/2016/5/12/chartex" xmlns:cx7="http://schemas.microsoft.com/office/drawing/2016/5/13/chartex" xmlns:cx8="http://schemas.microsoft.com/office/drawing/2016/5/14/chartex" xmlns:mc="http://schemas.openxmlformats.org/markup-compatibility/2006" xmlns:aink="http://schemas.microsoft.com/office/drawing/2016/ink" xmlns:am3d="http://schemas.microsoft.com/office/drawing/2017/model3d" xmlns:o="urn:schemas-microsoft-com:office:office" xmlns:oel="http://schemas.microsoft.com/office/2019/extlst" xmlns:r="http://schemas.openxmlformats.org/officeDocument/2006/relationships" xmlns:m="http://schemas.openxmlformats.org/officeDocument/2006/math" xmlns:v="urn:schemas-microsoft-com:vml" xmlns:wp14="http://schemas.microsoft.com/office/word/2010/wordprocessingDrawing" xmlns:wp="http://schemas.openxmlformats.org/drawingml/2006/wordprocessingDrawing" xmlns:w10="urn:schemas-microsoft-com:office:word" xmlns:w="http://schemas.openxmlformats.org/wordprocessingml/2006/main" xmlns:w14="http://schemas.microsoft.com/office/word/2010/wordml" xmlns:w15="http://schemas.microsoft.com/office/word/2012/wordml" xmlns:w16cex="http://schemas.microsoft.com/office/word/2018/wordml/cex" xmlns:w16cid="http://schemas.microsoft.com/office/word/2016/wordml/cid" xmlns:w16="http://schemas.microsoft.com/office/word/2018/wordml" xmlns:w16sdtdh="http://schemas.microsoft.com/office/word/2020/wordml/sdtdatahash" xmlns:w16se="http://schemas.microsoft.com/office/word/2015/wordml/symex" xmlns:wpg="http://schemas.microsoft.com/office/word/2010/wordprocessingGroup" xmlns:wpi="http://schemas.microsoft.com/office/word/2010/wordprocessingInk" xmlns:wne="http://schemas.microsoft.com/office/word/2006/wordml" xmlns:wps="http://schemas.microsoft.com/office/word/2010/wordprocessingShape" mc:Ignorable="w14 w15 w16se w16cid w16 w16cex w16sdtdh wp14">
+  <w15:person w15:author="Monika Etrych">
+    <w15:presenceInfo w15:providerId="Windows Live" w15:userId="b347398278c3b167"/>
+  </w15:person>
+</w15:people>
 </file>
 
 <file path=word/styles.xml><?xml version="1.0" encoding="utf-8"?>
@@ -8621,10 +10553,31 @@
       <w:lang w:eastAsia="pl-PL"/>
     </w:rPr>
   </w:style>
+  <w:style w:type="paragraph" w:styleId="Nagwek4">
+    <w:name w:val="heading 4"/>
+    <w:basedOn w:val="Normalny"/>
+    <w:next w:val="Normalny"/>
+    <w:link w:val="Nagwek4Znak"/>
+    <w:uiPriority w:val="9"/>
+    <w:unhideWhenUsed/>
+    <w:qFormat/>
+    <w:rsid w:val="00562AED"/>
+    <w:pPr>
+      <w:keepNext/>
+      <w:keepLines/>
+      <w:spacing w:before="40" w:after="0"/>
+      <w:outlineLvl w:val="3"/>
+    </w:pPr>
+    <w:rPr>
+      <w:rFonts w:asciiTheme="majorHAnsi" w:eastAsiaTheme="majorEastAsia" w:hAnsiTheme="majorHAnsi" w:cstheme="majorBidi"/>
+      <w:i/>
+      <w:iCs/>
+      <w:color w:val="2F5496" w:themeColor="accent1" w:themeShade="BF"/>
+    </w:rPr>
+  </w:style>
   <w:style w:type="character" w:default="1" w:styleId="Domylnaczcionkaakapitu">
     <w:name w:val="Default Paragraph Font"/>
     <w:uiPriority w:val="1"/>
-    <w:semiHidden/>
     <w:unhideWhenUsed/>
   </w:style>
   <w:style w:type="table" w:default="1" w:styleId="Standardowy">
@@ -8965,6 +10918,69 @@
     <w:basedOn w:val="Domylnaczcionkaakapitu"/>
     <w:rsid w:val="00A21E7E"/>
   </w:style>
+  <w:style w:type="character" w:customStyle="1" w:styleId="Nagwek4Znak">
+    <w:name w:val="Nagłówek 4 Znak"/>
+    <w:basedOn w:val="Domylnaczcionkaakapitu"/>
+    <w:link w:val="Nagwek4"/>
+    <w:uiPriority w:val="9"/>
+    <w:rsid w:val="00562AED"/>
+    <w:rPr>
+      <w:rFonts w:asciiTheme="majorHAnsi" w:eastAsiaTheme="majorEastAsia" w:hAnsiTheme="majorHAnsi" w:cstheme="majorBidi"/>
+      <w:i/>
+      <w:iCs/>
+      <w:color w:val="2F5496" w:themeColor="accent1" w:themeShade="BF"/>
+    </w:rPr>
+  </w:style>
+  <w:style w:type="paragraph" w:styleId="Legenda">
+    <w:name w:val="caption"/>
+    <w:basedOn w:val="Normalny"/>
+    <w:next w:val="Normalny"/>
+    <w:uiPriority w:val="35"/>
+    <w:unhideWhenUsed/>
+    <w:qFormat/>
+    <w:rsid w:val="00F85F06"/>
+    <w:pPr>
+      <w:spacing w:after="200" w:line="240" w:lineRule="auto"/>
+    </w:pPr>
+    <w:rPr>
+      <w:i/>
+      <w:iCs/>
+      <w:color w:val="44546A" w:themeColor="text2"/>
+      <w:sz w:val="18"/>
+      <w:szCs w:val="18"/>
+    </w:rPr>
+  </w:style>
+  <w:style w:type="character" w:customStyle="1" w:styleId="whyltd">
+    <w:name w:val="whyltd"/>
+    <w:basedOn w:val="Domylnaczcionkaakapitu"/>
+    <w:rsid w:val="009C689E"/>
+  </w:style>
+  <w:style w:type="character" w:customStyle="1" w:styleId="small">
+    <w:name w:val="small"/>
+    <w:basedOn w:val="Domylnaczcionkaakapitu"/>
+    <w:rsid w:val="006003A3"/>
+  </w:style>
+  <w:style w:type="character" w:customStyle="1" w:styleId="fn">
+    <w:name w:val="fn"/>
+    <w:basedOn w:val="Domylnaczcionkaakapitu"/>
+    <w:rsid w:val="006003A3"/>
+  </w:style>
+  <w:style w:type="character" w:styleId="Pogrubienie">
+    <w:name w:val="Strong"/>
+    <w:basedOn w:val="Domylnaczcionkaakapitu"/>
+    <w:uiPriority w:val="22"/>
+    <w:qFormat/>
+    <w:rsid w:val="006B4F62"/>
+    <w:rPr>
+      <w:b/>
+      <w:bCs/>
+    </w:rPr>
+  </w:style>
+  <w:style w:type="character" w:customStyle="1" w:styleId="subtitle">
+    <w:name w:val="subtitle"/>
+    <w:basedOn w:val="Domylnaczcionkaakapitu"/>
+    <w:rsid w:val="006F10C6"/>
+  </w:style>
 </w:styles>
 </file>
 

</xml_diff>

<commit_message>
more specifict source text
</commit_message>
<xml_diff>
--- a/LICENCJAT/licencjat.docx
+++ b/LICENCJAT/licencjat.docx
@@ -2824,7 +2824,7 @@
           <w:szCs w:val="24"/>
           <w:lang w:eastAsia="pl-PL"/>
         </w:rPr>
-        <w:t>Algorytm maszyn wektorów nośnych (SVM) polega na maksymalizacji odległości pomiędzy hiperpłaszczyzn</w:t>
+        <w:t>Algorytm maszyn wektorów nośnych polega na maksymalizacji odległości pomiędzy hiperpłaszczyzn</w:t>
       </w:r>
       <w:r>
         <w:rPr>
@@ -2894,7 +2894,28 @@
           <w:szCs w:val="24"/>
           <w:lang w:eastAsia="pl-PL"/>
         </w:rPr>
-        <w:t>Istnieje wiele możliwych hiperpłaszczyzn, a jej kształt zależy od złożoności problemu - liczby klas do zaklasyfikowania. Kiedy liczba klas wynosi 2, to hiperpłaszczyzna jest prostą, a dla 3</w:t>
+        <w:t xml:space="preserve">Istnieje wiele możliwych hiperpłaszczyzn, a jej kształt zależy od złożoności problemu - liczby klas do zaklasyfikowania. Kiedy </w:t>
+      </w:r>
+      <w:r>
+        <w:rPr>
+          <w:szCs w:val="24"/>
+          <w:lang w:eastAsia="pl-PL"/>
+        </w:rPr>
+        <w:t>istnieją dwie klasy</w:t>
+      </w:r>
+      <w:r>
+        <w:rPr>
+          <w:szCs w:val="24"/>
+          <w:lang w:eastAsia="pl-PL"/>
+        </w:rPr>
+        <w:t xml:space="preserve">, to hiperpłaszczyzna jest prostą, dla </w:t>
+      </w:r>
+      <w:r>
+        <w:rPr>
+          <w:szCs w:val="24"/>
+          <w:lang w:eastAsia="pl-PL"/>
+        </w:rPr>
+        <w:t>trzech</w:t>
       </w:r>
       <w:r>
         <w:rPr>
@@ -2959,7 +2980,7 @@
           <w:szCs w:val="24"/>
           <w:lang w:eastAsia="pl-PL"/>
         </w:rPr>
-        <w:t>Wielowarstwowy perceptron (MLP)</w:t>
+        <w:t>Wielowarstwowy perceptron</w:t>
       </w:r>
       <w:r>
         <w:rPr>
@@ -3072,6 +3093,13 @@
           <w:lang w:eastAsia="pl-PL"/>
         </w:rPr>
         <w:t>wagi</w:t>
+      </w:r>
+      <w:r>
+        <w:rPr>
+          <w:szCs w:val="24"/>
+          <w:lang w:eastAsia="pl-PL"/>
+        </w:rPr>
+        <w:t xml:space="preserve"> są</w:t>
       </w:r>
       <w:r>
         <w:rPr>
@@ -3471,177 +3499,152 @@
       <w:pPr>
         <w:ind w:firstLine="384"/>
         <w:rPr>
-          <w:szCs w:val="24"/>
-          <w:lang w:eastAsia="pl-PL"/>
-        </w:rPr>
-      </w:pPr>
-      <w:r>
-        <w:rPr>
-          <w:szCs w:val="24"/>
-          <w:lang w:eastAsia="pl-PL"/>
-        </w:rPr>
-        <w:t xml:space="preserve">Wymienione metody zostały porównane </w:t>
-      </w:r>
-      <w:r>
-        <w:rPr>
-          <w:szCs w:val="24"/>
-          <w:lang w:eastAsia="pl-PL"/>
-        </w:rPr>
-        <w:t>pod kątem</w:t>
-      </w:r>
-      <w:r>
-        <w:rPr>
-          <w:szCs w:val="24"/>
-          <w:lang w:eastAsia="pl-PL"/>
-        </w:rPr>
-        <w:t xml:space="preserve"> czasu wykonania oraz</w:t>
-      </w:r>
-      <w:r>
-        <w:rPr>
-          <w:szCs w:val="24"/>
-          <w:lang w:eastAsia="pl-PL"/>
+          <w:lang w:eastAsia="pl-PL"/>
+        </w:rPr>
+      </w:pPr>
+      <w:r>
+        <w:rPr>
+          <w:szCs w:val="24"/>
+          <w:lang w:eastAsia="pl-PL"/>
+        </w:rPr>
+        <w:t>Wymienione metody zostały porównane</w:t>
+      </w:r>
+      <w:r>
+        <w:rPr>
+          <w:szCs w:val="24"/>
+          <w:lang w:eastAsia="pl-PL"/>
+        </w:rPr>
+        <w:t xml:space="preserve"> w </w:t>
+      </w:r>
+      <w:r>
+        <w:rPr>
+          <w:szCs w:val="24"/>
+          <w:lang w:eastAsia="pl-PL"/>
+        </w:rPr>
+        <w:t xml:space="preserve">2021r. przez zespół R. </w:t>
+      </w:r>
+      <w:r>
+        <w:rPr>
+          <w:rFonts w:cs="Times New Roman"/>
+        </w:rPr>
+        <w:t>Dixit</w:t>
+      </w:r>
+      <w:r>
+        <w:rPr>
+          <w:rFonts w:cs="Times New Roman"/>
+        </w:rPr>
+        <w:t xml:space="preserve">a. </w:t>
+      </w:r>
+      <w:r>
+        <w:rPr>
+          <w:rFonts w:cs="Times New Roman"/>
+        </w:rPr>
+        <w:t xml:space="preserve">W procesie </w:t>
+      </w:r>
+      <w:r>
+        <w:rPr>
+          <w:szCs w:val="24"/>
+          <w:lang w:eastAsia="pl-PL"/>
+        </w:rPr>
+        <w:t>wstępnego przetwarzania obraz</w:t>
+      </w:r>
+      <w:r>
+        <w:rPr>
+          <w:rFonts w:cs="Times New Roman"/>
+        </w:rPr>
+        <w:t xml:space="preserve"> wykorzystano tylko podstawowe przekształcenia takie jak normalizacja wartości pikseli, co pozwoliło na zamianę wartości pikseli z przedziału 0-255 na wartości z przedziału 0-1. </w:t>
+      </w:r>
+      <w:r>
+        <w:rPr>
+          <w:lang w:eastAsia="pl-PL"/>
+        </w:rPr>
+        <w:t>Ponadto, wartość liczby przedstawionej na obrazie została zamieniona na zmienną kategoryczną.</w:t>
+      </w:r>
+      <w:r>
+        <w:rPr>
+          <w:lang w:eastAsia="pl-PL"/>
+        </w:rPr>
+        <w:t xml:space="preserve">  </w:t>
+      </w:r>
+      <w:r>
+        <w:rPr>
+          <w:lang w:eastAsia="pl-PL"/>
+        </w:rPr>
+        <w:t>Następnie wybrane metody zostały zestawione pod kątem czasu wykonania oraz dokładności dla danych treningowych i testowych. Najwyższy wynik dokładności dla danych treningowych osiągnął SVM - 99,98%, a dla danych testowych - CNN - 99,31% [5].</w:t>
+      </w:r>
+    </w:p>
+    <w:p>
+      <w:pPr>
+        <w:ind w:firstLine="384"/>
+        <w:rPr>
+          <w:szCs w:val="24"/>
+        </w:rPr>
+      </w:pPr>
+      <w:r>
+        <w:rPr>
+          <w:szCs w:val="24"/>
+        </w:rPr>
+        <w:t xml:space="preserve">W innym badaniu </w:t>
+      </w:r>
+      <w:r>
+        <w:rPr>
+          <w:szCs w:val="24"/>
+        </w:rPr>
+        <w:t xml:space="preserve">w </w:t>
+      </w:r>
+      <w:r>
+        <w:rPr>
+          <w:szCs w:val="24"/>
+        </w:rPr>
+        <w:t>2012r.</w:t>
+      </w:r>
+      <w:r>
+        <w:rPr>
+          <w:szCs w:val="24"/>
+        </w:rPr>
+        <w:t xml:space="preserve"> przez</w:t>
+      </w:r>
+      <w:r>
+        <w:rPr>
+          <w:szCs w:val="24"/>
         </w:rPr>
         <w:t xml:space="preserve"> </w:t>
       </w:r>
       <w:r>
         <w:rPr>
           <w:szCs w:val="24"/>
-          <w:lang w:eastAsia="pl-PL"/>
-        </w:rPr>
-        <w:t xml:space="preserve">dokładności </w:t>
-      </w:r>
-      <w:r>
-        <w:rPr>
-          <w:szCs w:val="24"/>
-          <w:lang w:eastAsia="pl-PL"/>
-        </w:rPr>
-        <w:t xml:space="preserve">dla </w:t>
-      </w:r>
-      <w:r>
-        <w:rPr>
-          <w:szCs w:val="24"/>
-          <w:lang w:eastAsia="pl-PL"/>
-        </w:rPr>
-        <w:t>danych treningowych i testowych</w:t>
-      </w:r>
-      <w:r>
-        <w:rPr>
-          <w:szCs w:val="24"/>
-          <w:lang w:eastAsia="pl-PL"/>
-        </w:rPr>
-        <w:t>.</w:t>
-      </w:r>
-      <w:r>
-        <w:rPr>
-          <w:szCs w:val="24"/>
-          <w:lang w:eastAsia="pl-PL"/>
+        </w:rPr>
+        <w:t xml:space="preserve">zespół </w:t>
+      </w:r>
+      <w:r>
+        <w:t>D.C. Ciresan</w:t>
+      </w:r>
+      <w:r>
+        <w:t>a</w:t>
+      </w:r>
+      <w:r>
+        <w:rPr>
+          <w:szCs w:val="24"/>
         </w:rPr>
         <w:t xml:space="preserve"> </w:t>
       </w:r>
       <w:r>
         <w:rPr>
           <w:szCs w:val="24"/>
-          <w:lang w:eastAsia="pl-PL"/>
-        </w:rPr>
-        <w:t xml:space="preserve">W tym przypadku nie zastosowano żadnych metod przygotowania danych, użyto wprost z zestawu danych MNIST. </w:t>
-      </w:r>
-      <w:r>
-        <w:rPr>
-          <w:szCs w:val="24"/>
-          <w:lang w:eastAsia="pl-PL"/>
-        </w:rPr>
-        <w:t>N</w:t>
-      </w:r>
-      <w:r>
-        <w:rPr>
-          <w:szCs w:val="24"/>
-          <w:lang w:eastAsia="pl-PL"/>
-        </w:rPr>
-        <w:t xml:space="preserve">ajwyższy wynik dokładności </w:t>
-      </w:r>
-      <w:r>
-        <w:rPr>
-          <w:szCs w:val="24"/>
-          <w:lang w:eastAsia="pl-PL"/>
-        </w:rPr>
-        <w:t xml:space="preserve">dla danych treningowych osiągnął </w:t>
-      </w:r>
-      <w:r>
-        <w:rPr>
-          <w:szCs w:val="24"/>
-          <w:lang w:eastAsia="pl-PL"/>
-        </w:rPr>
-        <w:t xml:space="preserve">SVM </w:t>
-      </w:r>
-      <w:r>
-        <w:rPr>
-          <w:szCs w:val="24"/>
-          <w:lang w:eastAsia="pl-PL"/>
-        </w:rPr>
-        <w:t>-</w:t>
-      </w:r>
-      <w:r>
-        <w:rPr>
-          <w:szCs w:val="24"/>
-          <w:lang w:eastAsia="pl-PL"/>
-        </w:rPr>
-        <w:t xml:space="preserve"> </w:t>
-      </w:r>
-      <w:r>
-        <w:rPr>
-          <w:szCs w:val="24"/>
-          <w:lang w:eastAsia="pl-PL"/>
-        </w:rPr>
-        <w:t>99.98%</w:t>
-      </w:r>
-      <w:r>
-        <w:rPr>
-          <w:szCs w:val="24"/>
-          <w:lang w:eastAsia="pl-PL"/>
-        </w:rPr>
-        <w:t>, a dla testowych CNN</w:t>
-      </w:r>
-      <w:r>
-        <w:rPr>
-          <w:szCs w:val="24"/>
-          <w:lang w:eastAsia="pl-PL"/>
-        </w:rPr>
-        <w:t xml:space="preserve"> - 99.31%</w:t>
-      </w:r>
-      <w:r>
-        <w:rPr>
-          <w:szCs w:val="24"/>
-          <w:lang w:eastAsia="pl-PL"/>
-        </w:rPr>
-        <w:t xml:space="preserve"> </w:t>
-      </w:r>
-      <w:r>
-        <w:rPr>
-          <w:szCs w:val="24"/>
-          <w:lang w:eastAsia="pl-PL"/>
-        </w:rPr>
-        <w:t>[5]</w:t>
-      </w:r>
-      <w:r>
-        <w:rPr>
-          <w:szCs w:val="24"/>
-          <w:lang w:eastAsia="pl-PL"/>
-        </w:rPr>
-        <w:t>.</w:t>
-      </w:r>
-    </w:p>
-    <w:p>
-      <w:pPr>
-        <w:ind w:firstLine="384"/>
-        <w:rPr>
-          <w:szCs w:val="24"/>
-        </w:rPr>
-      </w:pPr>
-      <w:r>
-        <w:rPr>
-          <w:szCs w:val="24"/>
-        </w:rPr>
-        <w:t>W innym badaniu porównano duże modele wielowarstwowe sieci neuronowe (MLP) z różnymi konfiguracjami liczby warstw oraz neuronów. W rezultacie najlepszy wynik uzyskano dla MLP składającej się z ośmiu warstw i liczb neuronów</w:t>
+        </w:rPr>
+        <w:t>porównano duże modele wielowarstwowe sieci neuronow</w:t>
+      </w:r>
+      <w:r>
+        <w:rPr>
+          <w:szCs w:val="24"/>
+        </w:rPr>
+        <w:t>ych</w:t>
+      </w:r>
+      <w:r>
+        <w:rPr>
+          <w:szCs w:val="24"/>
+        </w:rPr>
+        <w:t xml:space="preserve"> (MLP) z różnymi konfiguracjami liczby warstw oraz neuronów. W rezultacie najlepszy wynik uzyskano dla MLP składającej się z ośmiu warstw i liczb neuronów</w:t>
       </w:r>
       <w:r>
         <w:rPr>
@@ -3689,7 +3692,157 @@
         <w:ind w:firstLine="384"/>
       </w:pPr>
       <w:r>
-        <w:t>W 2020r. Zespół S. Ahlawata podjął próbę dopasowania hiperparametrów do modelu konwolucyjnych sieci neuronowych. Sprawdzono wpływ liczby warstw, rozmiar kroku, pole widzenia sieci neuronowej, rozmiar filtra, dopełnienie(ang. padding), rozcieńczenie (ang. dilution) oraz rodzaje klasyfikatorów.  Zastosowano kilka metod przygotowania danych takie jak: skalowanie,  centrowanie, redukcje szumów, szacowanie przechyłu. Najlepszy wynik jaki udało się osiągnąć to dokładność na poziomie 99,89% używając optymalizatora Adam [1</w:t>
+        <w:t xml:space="preserve">W 2020r. </w:t>
+      </w:r>
+      <w:r>
+        <w:t>z</w:t>
+      </w:r>
+      <w:r>
+        <w:t xml:space="preserve">espół S. Ahlawata podjął próbę dopasowania hiperparametrów do modelu konwolucyjnych sieci neuronowych. </w:t>
+      </w:r>
+      <w:r>
+        <w:t>W badaniu s</w:t>
+      </w:r>
+      <w:r>
+        <w:t>prawdzono wpływ liczby warstw, rozmiar</w:t>
+      </w:r>
+      <w:r>
+        <w:t>u</w:t>
+      </w:r>
+      <w:r>
+        <w:t xml:space="preserve"> kroku</w:t>
+      </w:r>
+      <w:r>
+        <w:t xml:space="preserve"> </w:t>
+      </w:r>
+      <w:r>
+        <w:t>(</w:t>
+      </w:r>
+      <w:r>
+        <w:t>liczb</w:t>
+      </w:r>
+      <w:r>
+        <w:t>y</w:t>
+      </w:r>
+      <w:r>
+        <w:t xml:space="preserve"> pixeli o jaką przesuwa się filtr</w:t>
+      </w:r>
+      <w:r>
+        <w:t>)</w:t>
+      </w:r>
+      <w:r>
+        <w:t xml:space="preserve">, </w:t>
+      </w:r>
+      <w:r>
+        <w:t>pól</w:t>
+      </w:r>
+      <w:r>
+        <w:t xml:space="preserve"> </w:t>
+      </w:r>
+      <w:r>
+        <w:t>recepcyj</w:t>
+      </w:r>
+      <w:r>
+        <w:t>nych</w:t>
+      </w:r>
+      <w:r>
+        <w:t xml:space="preserve"> </w:t>
+      </w:r>
+      <w:r>
+        <w:t>(</w:t>
+      </w:r>
+      <w:r>
+        <w:t>wycin</w:t>
+      </w:r>
+      <w:r>
+        <w:t>ka</w:t>
+      </w:r>
+      <w:r>
+        <w:t xml:space="preserve"> obrazu </w:t>
+      </w:r>
+      <w:r>
+        <w:t>odpowiadając</w:t>
+      </w:r>
+      <w:r>
+        <w:t>ego</w:t>
+      </w:r>
+      <w:r>
+        <w:t xml:space="preserve"> danej cesze</w:t>
+      </w:r>
+      <w:r>
+        <w:t>)</w:t>
+      </w:r>
+      <w:r>
+        <w:t>, rozmiaru filtr</w:t>
+      </w:r>
+      <w:r>
+        <w:t>ów</w:t>
+      </w:r>
+      <w:r>
+        <w:t xml:space="preserve"> </w:t>
+      </w:r>
+      <w:r>
+        <w:t>(</w:t>
+      </w:r>
+      <w:r>
+        <w:t>rozmiar</w:t>
+      </w:r>
+      <w:r>
+        <w:t>u</w:t>
+      </w:r>
+      <w:r>
+        <w:t xml:space="preserve"> macierzy z wagami</w:t>
+      </w:r>
+      <w:r>
+        <w:t>)</w:t>
+      </w:r>
+      <w:r>
+        <w:t xml:space="preserve">, </w:t>
+      </w:r>
+      <w:r>
+        <w:t>dopełnienia (padding</w:t>
+      </w:r>
+      <w:r>
+        <w:t>u</w:t>
+      </w:r>
+      <w:r>
+        <w:t>)</w:t>
+      </w:r>
+      <w:r>
+        <w:t xml:space="preserve">, </w:t>
+      </w:r>
+      <w:r>
+        <w:t>rozcieńczenia (dilution)</w:t>
+      </w:r>
+      <w:r>
+        <w:t xml:space="preserve"> oraz rodzaj</w:t>
+      </w:r>
+      <w:r>
+        <w:t>ów</w:t>
+      </w:r>
+      <w:r>
+        <w:t xml:space="preserve"> klasyfikatorów.</w:t>
+      </w:r>
+      <w:r>
+        <w:t xml:space="preserve"> </w:t>
+      </w:r>
+      <w:r>
+        <w:t>W ramach badań z</w:t>
+      </w:r>
+      <w:r>
+        <w:t>astosowano kilka metod przygotowania danych takie jak: skalowanie,  centrowanie, redukcje szumów</w:t>
+      </w:r>
+      <w:r>
+        <w:t xml:space="preserve">. </w:t>
+      </w:r>
+      <w:r>
+        <w:t>Najlepszy wynik</w:t>
+      </w:r>
+      <w:r>
+        <w:t xml:space="preserve">, który </w:t>
+      </w:r>
+      <w:r>
+        <w:t>udało się osiągnąć to dokładność na poziomie 99,89% używając optymalizatora Adam [1</w:t>
       </w:r>
       <w:r>
         <w:t>3</w:t>
@@ -3697,6 +3850,11 @@
       <w:r>
         <w:t>].</w:t>
       </w:r>
+    </w:p>
+    <w:p>
+      <w:pPr>
+        <w:ind w:firstLine="384"/>
+      </w:pPr>
     </w:p>
     <w:p>
       <w:pPr>
@@ -3706,6 +3864,11 @@
       <w:r>
         <w:br w:type="page"/>
       </w:r>
+    </w:p>
+    <w:p>
+      <w:pPr>
+        <w:ind w:firstLine="384"/>
+      </w:pPr>
     </w:p>
     <w:p>
       <w:pPr>
@@ -3716,7 +3879,6 @@
         </w:numPr>
       </w:pPr>
       <w:r>
-        <w:lastRenderedPageBreak/>
         <w:t>Obróbka obrazów z cyframi</w:t>
       </w:r>
       <w:bookmarkEnd w:id="4"/>
@@ -4415,22 +4577,39 @@
         <w:rPr>
           <w:szCs w:val="24"/>
         </w:rPr>
-        <w:t xml:space="preserve"> po wstępnym przetworzeniu.</w:t>
-      </w:r>
-      <w:r>
-        <w:rPr>
-          <w:szCs w:val="24"/>
-        </w:rPr>
-        <w:t xml:space="preserve"> [2]</w:t>
-      </w:r>
+        <w:t xml:space="preserve"> po wstępnym przetworzeniu</w:t>
+      </w:r>
+      <w:r>
+        <w:rPr>
+          <w:szCs w:val="24"/>
+        </w:rPr>
+        <w:t xml:space="preserve"> </w:t>
+      </w:r>
+      <w:r>
+        <w:rPr>
+          <w:szCs w:val="24"/>
+        </w:rPr>
+        <w:t>[2]</w:t>
+      </w:r>
+      <w:r>
+        <w:rPr>
+          <w:szCs w:val="24"/>
+        </w:rPr>
+        <w:t>.</w:t>
+      </w:r>
+    </w:p>
+    <w:p>
+      <w:pPr>
+        <w:ind w:firstLine="708"/>
+        <w:rPr>
+          <w:szCs w:val="24"/>
+        </w:rPr>
+      </w:pPr>
     </w:p>
     <w:p/>
     <w:p>
       <w:pPr>
         <w:ind w:firstLine="708"/>
-        <w:rPr>
-          <w:lang w:val="en-US"/>
-        </w:rPr>
       </w:pPr>
     </w:p>
     <w:p>
@@ -4442,14 +4621,10 @@
           <w:color w:val="2F5496" w:themeColor="accent1" w:themeShade="BF"/>
           <w:sz w:val="26"/>
           <w:szCs w:val="26"/>
-          <w:lang w:val="en-US"/>
         </w:rPr>
       </w:pPr>
       <w:bookmarkStart w:id="6" w:name="_Toc123635378"/>
       <w:r>
-        <w:rPr>
-          <w:lang w:val="en-US"/>
-        </w:rPr>
         <w:br w:type="page"/>
       </w:r>
     </w:p>
@@ -5262,7 +5437,6 @@
         <w:ind w:firstLine="708"/>
         <w:rPr>
           <w:szCs w:val="24"/>
-          <w:lang w:val="en-US"/>
         </w:rPr>
       </w:pPr>
     </w:p>
@@ -5603,6 +5777,12 @@
         </w:rPr>
       </w:pPr>
       <w:bookmarkStart w:id="14" w:name="_Toc123635383"/>
+      <w:r>
+        <w:rPr>
+          <w:rFonts w:ascii="CMR12" w:hAnsi="CMR12" w:cs="CMR12"/>
+        </w:rPr>
+        <w:t>Confiusion matrix, accuracy, czułość, specyficzność, precyzja</w:t>
+      </w:r>
     </w:p>
     <w:p>
       <w:pPr>
@@ -5858,8 +6038,14 @@
     <w:p>
       <w:pPr>
         <w:pStyle w:val="Nagwek1"/>
-      </w:pPr>
-      <w:r>
+        <w:rPr>
+          <w:lang w:val="en-US"/>
+        </w:rPr>
+      </w:pPr>
+      <w:r>
+        <w:rPr>
+          <w:lang w:val="en-US"/>
+        </w:rPr>
         <w:lastRenderedPageBreak/>
         <w:t>Bibliografia</w:t>
       </w:r>
@@ -7325,16 +7511,12 @@
     <w:p>
       <w:pPr>
         <w:pStyle w:val="Tekstkomentarza"/>
-        <w:jc w:val="left"/>
       </w:pPr>
       <w:r>
         <w:rPr>
           <w:rStyle w:val="Odwoaniedokomentarza"/>
         </w:rPr>
         <w:annotationRef/>
-      </w:r>
-      <w:r>
-        <w:t>Accuracy - napisać ile wynosi - ale w 2 rozdz</w:t>
       </w:r>
     </w:p>
   </w:comment>

</xml_diff>